<commit_message>
Update Principais comandos em JavaScript.docx
</commit_message>
<xml_diff>
--- a/Principais comandos em JavaScript.docx
+++ b/Principais comandos em JavaScript.docx
@@ -14,6 +14,7 @@
           <w:lang w:eastAsia="pt-PT"/>
         </w:rPr>
       </w:pPr>
+      <w:proofErr w:type="spellStart"/>
       <w:r>
         <w:rPr>
           <w:rFonts w:ascii="Consolas" w:eastAsia="Times New Roman" w:hAnsi="Consolas" w:cs="Times New Roman"/>
@@ -24,6 +25,7 @@
         </w:rPr>
         <w:t>alert</w:t>
       </w:r>
+      <w:proofErr w:type="spellEnd"/>
       <w:r>
         <w:rPr>
           <w:rFonts w:ascii="Consolas" w:eastAsia="Times New Roman" w:hAnsi="Consolas" w:cs="Times New Roman"/>
@@ -77,6 +79,7 @@
           <w:lang w:eastAsia="pt-PT"/>
         </w:rPr>
       </w:pPr>
+      <w:proofErr w:type="spellStart"/>
       <w:r>
         <w:rPr>
           <w:rFonts w:ascii="Consolas" w:eastAsia="Times New Roman" w:hAnsi="Consolas" w:cs="Times New Roman"/>
@@ -87,6 +90,7 @@
         </w:rPr>
         <w:t>confirm</w:t>
       </w:r>
+      <w:proofErr w:type="spellEnd"/>
       <w:r>
         <w:rPr>
           <w:rFonts w:ascii="Consolas" w:eastAsia="Times New Roman" w:hAnsi="Consolas" w:cs="Times New Roman"/>
@@ -160,6 +164,7 @@
           <w:lang w:eastAsia="pt-PT"/>
         </w:rPr>
       </w:pPr>
+      <w:proofErr w:type="spellStart"/>
       <w:r>
         <w:rPr>
           <w:rFonts w:ascii="Consolas" w:eastAsia="Times New Roman" w:hAnsi="Consolas" w:cs="Times New Roman"/>
@@ -170,6 +175,7 @@
         </w:rPr>
         <w:t>prompt</w:t>
       </w:r>
+      <w:proofErr w:type="spellEnd"/>
       <w:r>
         <w:rPr>
           <w:rFonts w:ascii="Consolas" w:eastAsia="Times New Roman" w:hAnsi="Consolas" w:cs="Times New Roman"/>
@@ -263,6 +269,8 @@
         </w:rPr>
         <w:t xml:space="preserve"> = </w:t>
       </w:r>
+      <w:proofErr w:type="spellStart"/>
+      <w:proofErr w:type="gramStart"/>
       <w:r>
         <w:rPr>
           <w:rFonts w:ascii="Consolas" w:eastAsia="Times New Roman" w:hAnsi="Consolas" w:cs="Times New Roman"/>
@@ -293,6 +301,8 @@
         </w:rPr>
         <w:t>prompt</w:t>
       </w:r>
+      <w:proofErr w:type="spellEnd"/>
+      <w:proofErr w:type="gramEnd"/>
       <w:r>
         <w:rPr>
           <w:rFonts w:ascii="Consolas" w:eastAsia="Times New Roman" w:hAnsi="Consolas" w:cs="Times New Roman"/>
@@ -331,8 +341,20 @@
           <w:szCs w:val="24"/>
           <w:lang w:eastAsia="pt-PT"/>
         </w:rPr>
-        <w:t>// cria a variável nome que recebe os dados inseridos pelo usuário no prompt</w:t>
-      </w:r>
+        <w:t xml:space="preserve">// cria a variável nome que recebe os dados inseridos pelo usuário no </w:t>
+      </w:r>
+      <w:proofErr w:type="spellStart"/>
+      <w:r>
+        <w:rPr>
+          <w:rFonts w:ascii="Consolas" w:eastAsia="Times New Roman" w:hAnsi="Consolas" w:cs="Times New Roman"/>
+          <w:color w:val="6A9955"/>
+          <w:sz w:val="24"/>
+          <w:szCs w:val="24"/>
+          <w:lang w:eastAsia="pt-PT"/>
+        </w:rPr>
+        <w:t>prompt</w:t>
+      </w:r>
+      <w:proofErr w:type="spellEnd"/>
     </w:p>
     <w:p>
       <w:pPr>
@@ -346,6 +368,8 @@
           <w:lang w:eastAsia="pt-PT"/>
         </w:rPr>
       </w:pPr>
+      <w:proofErr w:type="spellStart"/>
+      <w:proofErr w:type="gramStart"/>
       <w:r>
         <w:rPr>
           <w:rFonts w:ascii="Consolas" w:eastAsia="Times New Roman" w:hAnsi="Consolas" w:cs="Times New Roman"/>
@@ -376,6 +400,8 @@
         </w:rPr>
         <w:t>alert</w:t>
       </w:r>
+      <w:proofErr w:type="spellEnd"/>
+      <w:proofErr w:type="gramEnd"/>
       <w:r>
         <w:rPr>
           <w:rFonts w:ascii="Consolas" w:eastAsia="Times New Roman" w:hAnsi="Consolas" w:cs="Times New Roman"/>
@@ -489,6 +515,7 @@
         </w:rPr>
         <w:t xml:space="preserve"> </w:t>
       </w:r>
+      <w:proofErr w:type="spellStart"/>
       <w:r>
         <w:rPr>
           <w:rFonts w:ascii="Consolas" w:eastAsia="Times New Roman" w:hAnsi="Consolas" w:cs="Times New Roman"/>
@@ -499,6 +526,7 @@
         </w:rPr>
         <w:t>res</w:t>
       </w:r>
+      <w:proofErr w:type="spellEnd"/>
       <w:r>
         <w:rPr>
           <w:rFonts w:ascii="Consolas" w:eastAsia="Times New Roman" w:hAnsi="Consolas" w:cs="Times New Roman"/>
@@ -577,7 +605,29 @@
           <w:szCs w:val="24"/>
           <w:lang w:eastAsia="pt-PT"/>
         </w:rPr>
-        <w:t xml:space="preserve">se a variável for tipo string ele </w:t>
+        <w:t xml:space="preserve">se a variável for tipo </w:t>
+      </w:r>
+      <w:proofErr w:type="spellStart"/>
+      <w:r>
+        <w:rPr>
+          <w:rFonts w:ascii="Consolas" w:eastAsia="Times New Roman" w:hAnsi="Consolas" w:cs="Times New Roman"/>
+          <w:color w:val="6A9955"/>
+          <w:sz w:val="24"/>
+          <w:szCs w:val="24"/>
+          <w:lang w:eastAsia="pt-PT"/>
+        </w:rPr>
+        <w:t>string</w:t>
+      </w:r>
+      <w:proofErr w:type="spellEnd"/>
+      <w:r>
+        <w:rPr>
+          <w:rFonts w:ascii="Consolas" w:eastAsia="Times New Roman" w:hAnsi="Consolas" w:cs="Times New Roman"/>
+          <w:color w:val="6A9955"/>
+          <w:sz w:val="24"/>
+          <w:szCs w:val="24"/>
+          <w:lang w:eastAsia="pt-PT"/>
+        </w:rPr>
+        <w:t xml:space="preserve"> ele </w:t>
       </w:r>
       <w:r>
         <w:rPr>
@@ -652,6 +702,8 @@
         </w:rPr>
         <w:t xml:space="preserve"> = </w:t>
       </w:r>
+      <w:proofErr w:type="spellStart"/>
+      <w:proofErr w:type="gramStart"/>
       <w:r>
         <w:rPr>
           <w:rFonts w:ascii="Consolas" w:eastAsia="Times New Roman" w:hAnsi="Consolas" w:cs="Times New Roman"/>
@@ -662,6 +714,7 @@
         </w:rPr>
         <w:t>Number</w:t>
       </w:r>
+      <w:proofErr w:type="spellEnd"/>
       <w:r>
         <w:rPr>
           <w:rFonts w:ascii="Consolas" w:eastAsia="Times New Roman" w:hAnsi="Consolas" w:cs="Times New Roman"/>
@@ -672,6 +725,8 @@
         </w:rPr>
         <w:t>(</w:t>
       </w:r>
+      <w:proofErr w:type="spellStart"/>
+      <w:proofErr w:type="gramEnd"/>
       <w:r>
         <w:rPr>
           <w:rFonts w:ascii="Consolas" w:eastAsia="Times New Roman" w:hAnsi="Consolas" w:cs="Times New Roman"/>
@@ -702,6 +757,7 @@
         </w:rPr>
         <w:t>prompt</w:t>
       </w:r>
+      <w:proofErr w:type="spellEnd"/>
       <w:r>
         <w:rPr>
           <w:rFonts w:ascii="Consolas" w:eastAsia="Times New Roman" w:hAnsi="Consolas" w:cs="Times New Roman"/>
@@ -760,7 +816,73 @@
           <w:szCs w:val="24"/>
           <w:lang w:eastAsia="pt-PT"/>
         </w:rPr>
-        <w:t xml:space="preserve">// Number -&gt; transforma a var em tipo numero (int ou float), </w:t>
+        <w:t xml:space="preserve">// </w:t>
+      </w:r>
+      <w:proofErr w:type="spellStart"/>
+      <w:r>
+        <w:rPr>
+          <w:rFonts w:ascii="Consolas" w:eastAsia="Times New Roman" w:hAnsi="Consolas" w:cs="Times New Roman"/>
+          <w:color w:val="6A9955"/>
+          <w:sz w:val="24"/>
+          <w:szCs w:val="24"/>
+          <w:lang w:eastAsia="pt-PT"/>
+        </w:rPr>
+        <w:t>Number</w:t>
+      </w:r>
+      <w:proofErr w:type="spellEnd"/>
+      <w:r>
+        <w:rPr>
+          <w:rFonts w:ascii="Consolas" w:eastAsia="Times New Roman" w:hAnsi="Consolas" w:cs="Times New Roman"/>
+          <w:color w:val="6A9955"/>
+          <w:sz w:val="24"/>
+          <w:szCs w:val="24"/>
+          <w:lang w:eastAsia="pt-PT"/>
+        </w:rPr>
+        <w:t xml:space="preserve"> -&gt; transforma a var em tipo numero (</w:t>
+      </w:r>
+      <w:proofErr w:type="spellStart"/>
+      <w:r>
+        <w:rPr>
+          <w:rFonts w:ascii="Consolas" w:eastAsia="Times New Roman" w:hAnsi="Consolas" w:cs="Times New Roman"/>
+          <w:color w:val="6A9955"/>
+          <w:sz w:val="24"/>
+          <w:szCs w:val="24"/>
+          <w:lang w:eastAsia="pt-PT"/>
+        </w:rPr>
+        <w:t>int</w:t>
+      </w:r>
+      <w:proofErr w:type="spellEnd"/>
+      <w:r>
+        <w:rPr>
+          <w:rFonts w:ascii="Consolas" w:eastAsia="Times New Roman" w:hAnsi="Consolas" w:cs="Times New Roman"/>
+          <w:color w:val="6A9955"/>
+          <w:sz w:val="24"/>
+          <w:szCs w:val="24"/>
+          <w:lang w:eastAsia="pt-PT"/>
+        </w:rPr>
+        <w:t xml:space="preserve"> ou </w:t>
+      </w:r>
+      <w:proofErr w:type="spellStart"/>
+      <w:r>
+        <w:rPr>
+          <w:rFonts w:ascii="Consolas" w:eastAsia="Times New Roman" w:hAnsi="Consolas" w:cs="Times New Roman"/>
+          <w:color w:val="6A9955"/>
+          <w:sz w:val="24"/>
+          <w:szCs w:val="24"/>
+          <w:lang w:eastAsia="pt-PT"/>
+        </w:rPr>
+        <w:t>float</w:t>
+      </w:r>
+      <w:proofErr w:type="spellEnd"/>
+      <w:r>
+        <w:rPr>
+          <w:rFonts w:ascii="Consolas" w:eastAsia="Times New Roman" w:hAnsi="Consolas" w:cs="Times New Roman"/>
+          <w:color w:val="6A9955"/>
+          <w:sz w:val="24"/>
+          <w:szCs w:val="24"/>
+          <w:lang w:eastAsia="pt-PT"/>
+        </w:rPr>
+        <w:t xml:space="preserve">), </w:t>
       </w:r>
       <w:r>
         <w:rPr>
@@ -795,6 +917,8 @@
           <w:lang w:eastAsia="pt-PT"/>
         </w:rPr>
       </w:pPr>
+      <w:proofErr w:type="spellStart"/>
+      <w:proofErr w:type="gramStart"/>
       <w:r>
         <w:rPr>
           <w:rFonts w:ascii="Consolas" w:eastAsia="Times New Roman" w:hAnsi="Consolas" w:cs="Times New Roman"/>
@@ -825,6 +949,8 @@
         </w:rPr>
         <w:t>alert</w:t>
       </w:r>
+      <w:proofErr w:type="spellEnd"/>
+      <w:proofErr w:type="gramEnd"/>
       <w:r>
         <w:rPr>
           <w:rFonts w:ascii="Consolas" w:eastAsia="Times New Roman" w:hAnsi="Consolas" w:cs="Times New Roman"/>
@@ -875,6 +1001,7 @@
         </w:rPr>
         <w:t xml:space="preserve"> + </w:t>
       </w:r>
+      <w:proofErr w:type="spellStart"/>
       <w:r>
         <w:rPr>
           <w:rFonts w:ascii="Consolas" w:eastAsia="Times New Roman" w:hAnsi="Consolas" w:cs="Times New Roman"/>
@@ -885,6 +1012,7 @@
         </w:rPr>
         <w:t>String</w:t>
       </w:r>
+      <w:proofErr w:type="spellEnd"/>
       <w:r>
         <w:rPr>
           <w:rFonts w:ascii="Consolas" w:eastAsia="Times New Roman" w:hAnsi="Consolas" w:cs="Times New Roman"/>
@@ -895,6 +1023,7 @@
         </w:rPr>
         <w:t>(</w:t>
       </w:r>
+      <w:proofErr w:type="spellStart"/>
       <w:r>
         <w:rPr>
           <w:rFonts w:ascii="Consolas" w:eastAsia="Times New Roman" w:hAnsi="Consolas" w:cs="Times New Roman"/>
@@ -905,6 +1034,7 @@
         </w:rPr>
         <w:t>res</w:t>
       </w:r>
+      <w:proofErr w:type="spellEnd"/>
       <w:r>
         <w:rPr>
           <w:rFonts w:ascii="Consolas" w:eastAsia="Times New Roman" w:hAnsi="Consolas" w:cs="Times New Roman"/>
@@ -923,8 +1053,42 @@
           <w:szCs w:val="24"/>
           <w:lang w:eastAsia="pt-PT"/>
         </w:rPr>
-        <w:t>// String -&gt; converte a var para o tipo string</w:t>
-      </w:r>
+        <w:t xml:space="preserve">// </w:t>
+      </w:r>
+      <w:proofErr w:type="spellStart"/>
+      <w:r>
+        <w:rPr>
+          <w:rFonts w:ascii="Consolas" w:eastAsia="Times New Roman" w:hAnsi="Consolas" w:cs="Times New Roman"/>
+          <w:color w:val="6A9955"/>
+          <w:sz w:val="24"/>
+          <w:szCs w:val="24"/>
+          <w:lang w:eastAsia="pt-PT"/>
+        </w:rPr>
+        <w:t>String</w:t>
+      </w:r>
+      <w:proofErr w:type="spellEnd"/>
+      <w:r>
+        <w:rPr>
+          <w:rFonts w:ascii="Consolas" w:eastAsia="Times New Roman" w:hAnsi="Consolas" w:cs="Times New Roman"/>
+          <w:color w:val="6A9955"/>
+          <w:sz w:val="24"/>
+          <w:szCs w:val="24"/>
+          <w:lang w:eastAsia="pt-PT"/>
+        </w:rPr>
+        <w:t xml:space="preserve"> -&gt; converte a var para o tipo </w:t>
+      </w:r>
+      <w:proofErr w:type="spellStart"/>
+      <w:r>
+        <w:rPr>
+          <w:rFonts w:ascii="Consolas" w:eastAsia="Times New Roman" w:hAnsi="Consolas" w:cs="Times New Roman"/>
+          <w:color w:val="6A9955"/>
+          <w:sz w:val="24"/>
+          <w:szCs w:val="24"/>
+          <w:lang w:eastAsia="pt-PT"/>
+        </w:rPr>
+        <w:t>string</w:t>
+      </w:r>
+      <w:proofErr w:type="spellEnd"/>
     </w:p>
     <w:p>
       <w:pPr>
@@ -938,6 +1102,8 @@
           <w:lang w:eastAsia="pt-PT"/>
         </w:rPr>
       </w:pPr>
+      <w:proofErr w:type="spellStart"/>
+      <w:proofErr w:type="gramStart"/>
       <w:r>
         <w:rPr>
           <w:rFonts w:ascii="Consolas" w:eastAsia="Times New Roman" w:hAnsi="Consolas" w:cs="Times New Roman"/>
@@ -968,6 +1134,8 @@
         </w:rPr>
         <w:t>alert</w:t>
       </w:r>
+      <w:proofErr w:type="spellEnd"/>
+      <w:proofErr w:type="gramEnd"/>
       <w:r>
         <w:rPr>
           <w:rFonts w:ascii="Consolas" w:eastAsia="Times New Roman" w:hAnsi="Consolas" w:cs="Times New Roman"/>
@@ -1118,6 +1286,7 @@
         </w:rPr>
         <w:t>${</w:t>
       </w:r>
+      <w:proofErr w:type="spellStart"/>
       <w:r>
         <w:rPr>
           <w:rFonts w:ascii="Consolas" w:eastAsia="Times New Roman" w:hAnsi="Consolas" w:cs="Times New Roman"/>
@@ -1128,6 +1297,7 @@
         </w:rPr>
         <w:t>res</w:t>
       </w:r>
+      <w:proofErr w:type="spellEnd"/>
       <w:r>
         <w:rPr>
           <w:rFonts w:ascii="Consolas" w:eastAsia="Times New Roman" w:hAnsi="Consolas" w:cs="Times New Roman"/>
@@ -1201,6 +1371,8 @@
           <w:lang w:eastAsia="pt-PT"/>
         </w:rPr>
       </w:pPr>
+      <w:proofErr w:type="spellStart"/>
+      <w:proofErr w:type="gramStart"/>
       <w:r>
         <w:rPr>
           <w:rFonts w:ascii="Consolas" w:eastAsia="Times New Roman" w:hAnsi="Consolas" w:cs="Times New Roman"/>
@@ -1231,6 +1403,8 @@
         </w:rPr>
         <w:t>write</w:t>
       </w:r>
+      <w:proofErr w:type="spellEnd"/>
+      <w:proofErr w:type="gramEnd"/>
       <w:r>
         <w:rPr>
           <w:rFonts w:ascii="Consolas" w:eastAsia="Times New Roman" w:hAnsi="Consolas" w:cs="Times New Roman"/>
@@ -1261,6 +1435,7 @@
         </w:rPr>
         <w:t>${</w:t>
       </w:r>
+      <w:proofErr w:type="spellStart"/>
       <w:r>
         <w:rPr>
           <w:rFonts w:ascii="Consolas" w:eastAsia="Times New Roman" w:hAnsi="Consolas" w:cs="Times New Roman"/>
@@ -1291,6 +1466,7 @@
         </w:rPr>
         <w:t>length</w:t>
       </w:r>
+      <w:proofErr w:type="spellEnd"/>
       <w:r>
         <w:rPr>
           <w:rFonts w:ascii="Consolas" w:eastAsia="Times New Roman" w:hAnsi="Consolas" w:cs="Times New Roman"/>
@@ -1338,7 +1514,51 @@
           <w:szCs w:val="24"/>
           <w:lang w:eastAsia="pt-PT"/>
         </w:rPr>
-        <w:t>// ${nome.length} conta a qtde de letras</w:t>
+        <w:t>// ${</w:t>
+      </w:r>
+      <w:proofErr w:type="spellStart"/>
+      <w:r>
+        <w:rPr>
+          <w:rFonts w:ascii="Consolas" w:eastAsia="Times New Roman" w:hAnsi="Consolas" w:cs="Times New Roman"/>
+          <w:color w:val="6A9955"/>
+          <w:sz w:val="24"/>
+          <w:szCs w:val="24"/>
+          <w:lang w:eastAsia="pt-PT"/>
+        </w:rPr>
+        <w:t>nome.length</w:t>
+      </w:r>
+      <w:proofErr w:type="spellEnd"/>
+      <w:r>
+        <w:rPr>
+          <w:rFonts w:ascii="Consolas" w:eastAsia="Times New Roman" w:hAnsi="Consolas" w:cs="Times New Roman"/>
+          <w:color w:val="6A9955"/>
+          <w:sz w:val="24"/>
+          <w:szCs w:val="24"/>
+          <w:lang w:eastAsia="pt-PT"/>
+        </w:rPr>
+        <w:t xml:space="preserve">} conta a </w:t>
+      </w:r>
+      <w:proofErr w:type="spellStart"/>
+      <w:r>
+        <w:rPr>
+          <w:rFonts w:ascii="Consolas" w:eastAsia="Times New Roman" w:hAnsi="Consolas" w:cs="Times New Roman"/>
+          <w:color w:val="6A9955"/>
+          <w:sz w:val="24"/>
+          <w:szCs w:val="24"/>
+          <w:lang w:eastAsia="pt-PT"/>
+        </w:rPr>
+        <w:t>qtde</w:t>
+      </w:r>
+      <w:proofErr w:type="spellEnd"/>
+      <w:r>
+        <w:rPr>
+          <w:rFonts w:ascii="Consolas" w:eastAsia="Times New Roman" w:hAnsi="Consolas" w:cs="Times New Roman"/>
+          <w:color w:val="6A9955"/>
+          <w:sz w:val="24"/>
+          <w:szCs w:val="24"/>
+          <w:lang w:eastAsia="pt-PT"/>
+        </w:rPr>
+        <w:t xml:space="preserve"> de letras</w:t>
       </w:r>
       <w:r>
         <w:rPr>
@@ -1363,6 +1583,8 @@
           <w:lang w:eastAsia="pt-PT"/>
         </w:rPr>
       </w:pPr>
+      <w:proofErr w:type="spellStart"/>
+      <w:proofErr w:type="gramStart"/>
       <w:r>
         <w:rPr>
           <w:rFonts w:ascii="Consolas" w:eastAsia="Times New Roman" w:hAnsi="Consolas" w:cs="Times New Roman"/>
@@ -1393,6 +1615,8 @@
         </w:rPr>
         <w:t>write</w:t>
       </w:r>
+      <w:proofErr w:type="spellEnd"/>
+      <w:proofErr w:type="gramEnd"/>
       <w:r>
         <w:rPr>
           <w:rFonts w:ascii="Consolas" w:eastAsia="Times New Roman" w:hAnsi="Consolas" w:cs="Times New Roman"/>
@@ -1423,6 +1647,7 @@
         </w:rPr>
         <w:t>${</w:t>
       </w:r>
+      <w:proofErr w:type="spellStart"/>
       <w:r>
         <w:rPr>
           <w:rFonts w:ascii="Consolas" w:eastAsia="Times New Roman" w:hAnsi="Consolas" w:cs="Times New Roman"/>
@@ -1453,6 +1678,7 @@
         </w:rPr>
         <w:t>toUpperCase</w:t>
       </w:r>
+      <w:proofErr w:type="spellEnd"/>
       <w:r>
         <w:rPr>
           <w:rFonts w:ascii="Consolas" w:eastAsia="Times New Roman" w:hAnsi="Consolas" w:cs="Times New Roman"/>
@@ -1481,7 +1707,29 @@
           <w:szCs w:val="24"/>
           <w:lang w:eastAsia="pt-PT"/>
         </w:rPr>
-        <w:t>&lt;br/&gt;`</w:t>
+        <w:t>&lt;</w:t>
+      </w:r>
+      <w:proofErr w:type="spellStart"/>
+      <w:r>
+        <w:rPr>
+          <w:rFonts w:ascii="Consolas" w:eastAsia="Times New Roman" w:hAnsi="Consolas" w:cs="Times New Roman"/>
+          <w:color w:val="CE9178"/>
+          <w:sz w:val="24"/>
+          <w:szCs w:val="24"/>
+          <w:lang w:eastAsia="pt-PT"/>
+        </w:rPr>
+        <w:t>br</w:t>
+      </w:r>
+      <w:proofErr w:type="spellEnd"/>
+      <w:r>
+        <w:rPr>
+          <w:rFonts w:ascii="Consolas" w:eastAsia="Times New Roman" w:hAnsi="Consolas" w:cs="Times New Roman"/>
+          <w:color w:val="CE9178"/>
+          <w:sz w:val="24"/>
+          <w:szCs w:val="24"/>
+          <w:lang w:eastAsia="pt-PT"/>
+        </w:rPr>
+        <w:t>/&gt;`</w:t>
       </w:r>
       <w:r>
         <w:rPr>
@@ -1501,8 +1749,42 @@
           <w:szCs w:val="24"/>
           <w:lang w:eastAsia="pt-PT"/>
         </w:rPr>
-        <w:t>// ${nome.toUpperCase() -&gt; Letras Maisusculas</w:t>
-      </w:r>
+        <w:t>// ${</w:t>
+      </w:r>
+      <w:proofErr w:type="spellStart"/>
+      <w:r>
+        <w:rPr>
+          <w:rFonts w:ascii="Consolas" w:eastAsia="Times New Roman" w:hAnsi="Consolas" w:cs="Times New Roman"/>
+          <w:color w:val="6A9955"/>
+          <w:sz w:val="24"/>
+          <w:szCs w:val="24"/>
+          <w:lang w:eastAsia="pt-PT"/>
+        </w:rPr>
+        <w:t>nome.toUpperCase</w:t>
+      </w:r>
+      <w:proofErr w:type="spellEnd"/>
+      <w:r>
+        <w:rPr>
+          <w:rFonts w:ascii="Consolas" w:eastAsia="Times New Roman" w:hAnsi="Consolas" w:cs="Times New Roman"/>
+          <w:color w:val="6A9955"/>
+          <w:sz w:val="24"/>
+          <w:szCs w:val="24"/>
+          <w:lang w:eastAsia="pt-PT"/>
+        </w:rPr>
+        <w:t xml:space="preserve">() -&gt; Letras </w:t>
+      </w:r>
+      <w:proofErr w:type="spellStart"/>
+      <w:r>
+        <w:rPr>
+          <w:rFonts w:ascii="Consolas" w:eastAsia="Times New Roman" w:hAnsi="Consolas" w:cs="Times New Roman"/>
+          <w:color w:val="6A9955"/>
+          <w:sz w:val="24"/>
+          <w:szCs w:val="24"/>
+          <w:lang w:eastAsia="pt-PT"/>
+        </w:rPr>
+        <w:t>Maisusculas</w:t>
+      </w:r>
+      <w:proofErr w:type="spellEnd"/>
     </w:p>
     <w:p>
       <w:pPr>
@@ -1516,6 +1798,8 @@
           <w:lang w:eastAsia="pt-PT"/>
         </w:rPr>
       </w:pPr>
+      <w:proofErr w:type="spellStart"/>
+      <w:proofErr w:type="gramStart"/>
       <w:r>
         <w:rPr>
           <w:rFonts w:ascii="Consolas" w:eastAsia="Times New Roman" w:hAnsi="Consolas" w:cs="Times New Roman"/>
@@ -1546,6 +1830,8 @@
         </w:rPr>
         <w:t>write</w:t>
       </w:r>
+      <w:proofErr w:type="spellEnd"/>
+      <w:proofErr w:type="gramEnd"/>
       <w:r>
         <w:rPr>
           <w:rFonts w:ascii="Consolas" w:eastAsia="Times New Roman" w:hAnsi="Consolas" w:cs="Times New Roman"/>
@@ -1576,6 +1862,7 @@
         </w:rPr>
         <w:t>${</w:t>
       </w:r>
+      <w:proofErr w:type="spellStart"/>
       <w:r>
         <w:rPr>
           <w:rFonts w:ascii="Consolas" w:eastAsia="Times New Roman" w:hAnsi="Consolas" w:cs="Times New Roman"/>
@@ -1606,6 +1893,7 @@
         </w:rPr>
         <w:t>toLowerCase</w:t>
       </w:r>
+      <w:proofErr w:type="spellEnd"/>
       <w:r>
         <w:rPr>
           <w:rFonts w:ascii="Consolas" w:eastAsia="Times New Roman" w:hAnsi="Consolas" w:cs="Times New Roman"/>
@@ -1654,7 +1942,29 @@
           <w:szCs w:val="24"/>
           <w:lang w:eastAsia="pt-PT"/>
         </w:rPr>
-        <w:t xml:space="preserve">// ${nome.toLowerCase() -&gt; Letras </w:t>
+        <w:t>// ${</w:t>
+      </w:r>
+      <w:proofErr w:type="spellStart"/>
+      <w:r>
+        <w:rPr>
+          <w:rFonts w:ascii="Consolas" w:eastAsia="Times New Roman" w:hAnsi="Consolas" w:cs="Times New Roman"/>
+          <w:color w:val="6A9955"/>
+          <w:sz w:val="24"/>
+          <w:szCs w:val="24"/>
+          <w:lang w:eastAsia="pt-PT"/>
+        </w:rPr>
+        <w:t>nome.toLowerCase</w:t>
+      </w:r>
+      <w:proofErr w:type="spellEnd"/>
+      <w:r>
+        <w:rPr>
+          <w:rFonts w:ascii="Consolas" w:eastAsia="Times New Roman" w:hAnsi="Consolas" w:cs="Times New Roman"/>
+          <w:color w:val="6A9955"/>
+          <w:sz w:val="24"/>
+          <w:szCs w:val="24"/>
+          <w:lang w:eastAsia="pt-PT"/>
+        </w:rPr>
+        <w:t xml:space="preserve">() -&gt; Letras </w:t>
       </w:r>
       <w:r>
         <w:rPr>
@@ -1689,6 +1999,8 @@
           <w:lang w:eastAsia="pt-PT"/>
         </w:rPr>
       </w:pPr>
+      <w:proofErr w:type="spellStart"/>
+      <w:proofErr w:type="gramStart"/>
       <w:r>
         <w:rPr>
           <w:rFonts w:ascii="Consolas" w:eastAsia="Times New Roman" w:hAnsi="Consolas" w:cs="Times New Roman"/>
@@ -1719,6 +2031,8 @@
         </w:rPr>
         <w:t>getElementsByTagName</w:t>
       </w:r>
+      <w:proofErr w:type="spellEnd"/>
+      <w:proofErr w:type="gramEnd"/>
       <w:r>
         <w:rPr>
           <w:rFonts w:ascii="Consolas" w:eastAsia="Times New Roman" w:hAnsi="Consolas" w:cs="Times New Roman"/>
@@ -1777,8 +2091,20 @@
           <w:szCs w:val="24"/>
           <w:lang w:eastAsia="pt-PT"/>
         </w:rPr>
-        <w:t>// Seleciona Objeto por Tag</w:t>
-      </w:r>
+        <w:t xml:space="preserve">// Seleciona Objeto por </w:t>
+      </w:r>
+      <w:proofErr w:type="spellStart"/>
+      <w:r>
+        <w:rPr>
+          <w:rFonts w:ascii="Consolas" w:eastAsia="Times New Roman" w:hAnsi="Consolas" w:cs="Times New Roman"/>
+          <w:color w:val="6A9955"/>
+          <w:sz w:val="24"/>
+          <w:szCs w:val="24"/>
+          <w:lang w:eastAsia="pt-PT"/>
+        </w:rPr>
+        <w:t>Tag</w:t>
+      </w:r>
+      <w:proofErr w:type="spellEnd"/>
       <w:r>
         <w:rPr>
           <w:rFonts w:ascii="Consolas" w:eastAsia="Times New Roman" w:hAnsi="Consolas" w:cs="Times New Roman"/>
@@ -1807,7 +2133,73 @@
           <w:szCs w:val="24"/>
           <w:lang w:eastAsia="pt-PT"/>
         </w:rPr>
-        <w:t xml:space="preserve"> qdo elements estiver no plural tem que usar []</w:t>
+        <w:t xml:space="preserve"> </w:t>
+      </w:r>
+      <w:proofErr w:type="spellStart"/>
+      <w:r>
+        <w:rPr>
+          <w:rFonts w:ascii="Consolas" w:eastAsia="Times New Roman" w:hAnsi="Consolas" w:cs="Times New Roman"/>
+          <w:color w:val="D4D4D4"/>
+          <w:sz w:val="24"/>
+          <w:szCs w:val="24"/>
+          <w:lang w:eastAsia="pt-PT"/>
+        </w:rPr>
+        <w:t>qdo</w:t>
+      </w:r>
+      <w:proofErr w:type="spellEnd"/>
+      <w:r>
+        <w:rPr>
+          <w:rFonts w:ascii="Consolas" w:eastAsia="Times New Roman" w:hAnsi="Consolas" w:cs="Times New Roman"/>
+          <w:color w:val="D4D4D4"/>
+          <w:sz w:val="24"/>
+          <w:szCs w:val="24"/>
+          <w:lang w:eastAsia="pt-PT"/>
+        </w:rPr>
+        <w:t xml:space="preserve"> </w:t>
+      </w:r>
+      <w:proofErr w:type="spellStart"/>
+      <w:r>
+        <w:rPr>
+          <w:rFonts w:ascii="Consolas" w:eastAsia="Times New Roman" w:hAnsi="Consolas" w:cs="Times New Roman"/>
+          <w:color w:val="D4D4D4"/>
+          <w:sz w:val="24"/>
+          <w:szCs w:val="24"/>
+          <w:lang w:eastAsia="pt-PT"/>
+        </w:rPr>
+        <w:t>elements</w:t>
+      </w:r>
+      <w:proofErr w:type="spellEnd"/>
+      <w:r>
+        <w:rPr>
+          <w:rFonts w:ascii="Consolas" w:eastAsia="Times New Roman" w:hAnsi="Consolas" w:cs="Times New Roman"/>
+          <w:color w:val="D4D4D4"/>
+          <w:sz w:val="24"/>
+          <w:szCs w:val="24"/>
+          <w:lang w:eastAsia="pt-PT"/>
+        </w:rPr>
+        <w:t xml:space="preserve"> estiver no plural tem </w:t>
+      </w:r>
+      <w:proofErr w:type="gramStart"/>
+      <w:r>
+        <w:rPr>
+          <w:rFonts w:ascii="Consolas" w:eastAsia="Times New Roman" w:hAnsi="Consolas" w:cs="Times New Roman"/>
+          <w:color w:val="D4D4D4"/>
+          <w:sz w:val="24"/>
+          <w:szCs w:val="24"/>
+          <w:lang w:eastAsia="pt-PT"/>
+        </w:rPr>
+        <w:t>que</w:t>
+      </w:r>
+      <w:proofErr w:type="gramEnd"/>
+      <w:r>
+        <w:rPr>
+          <w:rFonts w:ascii="Consolas" w:eastAsia="Times New Roman" w:hAnsi="Consolas" w:cs="Times New Roman"/>
+          <w:color w:val="D4D4D4"/>
+          <w:sz w:val="24"/>
+          <w:szCs w:val="24"/>
+          <w:lang w:eastAsia="pt-PT"/>
+        </w:rPr>
+        <w:t xml:space="preserve"> usar []</w:t>
       </w:r>
       <w:r>
         <w:rPr>
@@ -1832,6 +2224,8 @@
           <w:lang w:eastAsia="pt-PT"/>
         </w:rPr>
       </w:pPr>
+      <w:proofErr w:type="spellStart"/>
+      <w:proofErr w:type="gramStart"/>
       <w:r>
         <w:rPr>
           <w:rFonts w:ascii="Consolas" w:eastAsia="Times New Roman" w:hAnsi="Consolas" w:cs="Times New Roman"/>
@@ -1872,6 +2266,8 @@
         </w:rPr>
         <w:t>getElementById</w:t>
       </w:r>
+      <w:proofErr w:type="spellEnd"/>
+      <w:proofErr w:type="gramEnd"/>
       <w:r>
         <w:rPr>
           <w:rFonts w:ascii="Consolas" w:eastAsia="Times New Roman" w:hAnsi="Consolas" w:cs="Times New Roman"/>
@@ -1890,7 +2286,29 @@
           <w:szCs w:val="24"/>
           <w:lang w:eastAsia="pt-PT"/>
         </w:rPr>
-        <w:t>'msg'</w:t>
+        <w:t>'</w:t>
+      </w:r>
+      <w:proofErr w:type="spellStart"/>
+      <w:r>
+        <w:rPr>
+          <w:rFonts w:ascii="Consolas" w:eastAsia="Times New Roman" w:hAnsi="Consolas" w:cs="Times New Roman"/>
+          <w:color w:val="CE9178"/>
+          <w:sz w:val="24"/>
+          <w:szCs w:val="24"/>
+          <w:lang w:eastAsia="pt-PT"/>
+        </w:rPr>
+        <w:t>msg</w:t>
+      </w:r>
+      <w:proofErr w:type="spellEnd"/>
+      <w:r>
+        <w:rPr>
+          <w:rFonts w:ascii="Consolas" w:eastAsia="Times New Roman" w:hAnsi="Consolas" w:cs="Times New Roman"/>
+          <w:color w:val="CE9178"/>
+          <w:sz w:val="24"/>
+          <w:szCs w:val="24"/>
+          <w:lang w:eastAsia="pt-PT"/>
+        </w:rPr>
+        <w:t>'</w:t>
       </w:r>
       <w:r>
         <w:rPr>
@@ -1925,6 +2343,8 @@
           <w:lang w:eastAsia="pt-PT"/>
         </w:rPr>
       </w:pPr>
+      <w:proofErr w:type="spellStart"/>
+      <w:proofErr w:type="gramStart"/>
       <w:r>
         <w:rPr>
           <w:rFonts w:ascii="Consolas" w:eastAsia="Times New Roman" w:hAnsi="Consolas" w:cs="Times New Roman"/>
@@ -1955,6 +2375,8 @@
         </w:rPr>
         <w:t>getElementsByName</w:t>
       </w:r>
+      <w:proofErr w:type="spellEnd"/>
+      <w:proofErr w:type="gramEnd"/>
       <w:r>
         <w:rPr>
           <w:rFonts w:ascii="Consolas" w:eastAsia="Times New Roman" w:hAnsi="Consolas" w:cs="Times New Roman"/>
@@ -2013,8 +2435,20 @@
           <w:szCs w:val="24"/>
           <w:lang w:eastAsia="pt-PT"/>
         </w:rPr>
-        <w:t>// Seleciona Objeto por name</w:t>
-      </w:r>
+        <w:t xml:space="preserve">// Seleciona Objeto por </w:t>
+      </w:r>
+      <w:proofErr w:type="spellStart"/>
+      <w:r>
+        <w:rPr>
+          <w:rFonts w:ascii="Consolas" w:eastAsia="Times New Roman" w:hAnsi="Consolas" w:cs="Times New Roman"/>
+          <w:color w:val="6A9955"/>
+          <w:sz w:val="24"/>
+          <w:szCs w:val="24"/>
+          <w:lang w:eastAsia="pt-PT"/>
+        </w:rPr>
+        <w:t>name</w:t>
+      </w:r>
+      <w:proofErr w:type="spellEnd"/>
     </w:p>
     <w:p>
       <w:pPr>
@@ -2028,6 +2462,8 @@
           <w:lang w:eastAsia="pt-PT"/>
         </w:rPr>
       </w:pPr>
+      <w:proofErr w:type="spellStart"/>
+      <w:proofErr w:type="gramStart"/>
       <w:r>
         <w:rPr>
           <w:rFonts w:ascii="Consolas" w:eastAsia="Times New Roman" w:hAnsi="Consolas" w:cs="Times New Roman"/>
@@ -2058,6 +2494,8 @@
         </w:rPr>
         <w:t>getElementsByClassName</w:t>
       </w:r>
+      <w:proofErr w:type="spellEnd"/>
+      <w:proofErr w:type="gramEnd"/>
       <w:r>
         <w:rPr>
           <w:rFonts w:ascii="Consolas" w:eastAsia="Times New Roman" w:hAnsi="Consolas" w:cs="Times New Roman"/>
@@ -2116,8 +2554,20 @@
           <w:szCs w:val="24"/>
           <w:lang w:eastAsia="pt-PT"/>
         </w:rPr>
-        <w:t>// Seleciona Objeto por class</w:t>
-      </w:r>
+        <w:t xml:space="preserve">// Seleciona Objeto por </w:t>
+      </w:r>
+      <w:proofErr w:type="spellStart"/>
+      <w:r>
+        <w:rPr>
+          <w:rFonts w:ascii="Consolas" w:eastAsia="Times New Roman" w:hAnsi="Consolas" w:cs="Times New Roman"/>
+          <w:color w:val="6A9955"/>
+          <w:sz w:val="24"/>
+          <w:szCs w:val="24"/>
+          <w:lang w:eastAsia="pt-PT"/>
+        </w:rPr>
+        <w:t>class</w:t>
+      </w:r>
+      <w:proofErr w:type="spellEnd"/>
     </w:p>
     <w:p>
       <w:pPr>
@@ -2131,6 +2581,8 @@
           <w:lang w:eastAsia="pt-PT"/>
         </w:rPr>
       </w:pPr>
+      <w:proofErr w:type="spellStart"/>
+      <w:proofErr w:type="gramStart"/>
       <w:r>
         <w:rPr>
           <w:rFonts w:ascii="Consolas" w:eastAsia="Times New Roman" w:hAnsi="Consolas" w:cs="Times New Roman"/>
@@ -2161,6 +2613,8 @@
         </w:rPr>
         <w:t>querySelector</w:t>
       </w:r>
+      <w:proofErr w:type="spellEnd"/>
+      <w:proofErr w:type="gramEnd"/>
       <w:r>
         <w:rPr>
           <w:rFonts w:ascii="Consolas" w:eastAsia="Times New Roman" w:hAnsi="Consolas" w:cs="Times New Roman"/>
@@ -2179,7 +2633,29 @@
           <w:szCs w:val="24"/>
           <w:lang w:eastAsia="pt-PT"/>
         </w:rPr>
-        <w:t>'#msg'</w:t>
+        <w:t>'#</w:t>
+      </w:r>
+      <w:proofErr w:type="spellStart"/>
+      <w:r>
+        <w:rPr>
+          <w:rFonts w:ascii="Consolas" w:eastAsia="Times New Roman" w:hAnsi="Consolas" w:cs="Times New Roman"/>
+          <w:color w:val="CE9178"/>
+          <w:sz w:val="24"/>
+          <w:szCs w:val="24"/>
+          <w:lang w:eastAsia="pt-PT"/>
+        </w:rPr>
+        <w:t>msg</w:t>
+      </w:r>
+      <w:proofErr w:type="spellEnd"/>
+      <w:r>
+        <w:rPr>
+          <w:rFonts w:ascii="Consolas" w:eastAsia="Times New Roman" w:hAnsi="Consolas" w:cs="Times New Roman"/>
+          <w:color w:val="CE9178"/>
+          <w:sz w:val="24"/>
+          <w:szCs w:val="24"/>
+          <w:lang w:eastAsia="pt-PT"/>
+        </w:rPr>
+        <w:t>'</w:t>
       </w:r>
       <w:r>
         <w:rPr>
@@ -2199,7 +2675,51 @@
           <w:szCs w:val="24"/>
           <w:lang w:eastAsia="pt-PT"/>
         </w:rPr>
-        <w:t>// Seleciona Objeto por class (.msg) ou ID (#msg)</w:t>
+        <w:t xml:space="preserve">// Seleciona Objeto por </w:t>
+      </w:r>
+      <w:proofErr w:type="spellStart"/>
+      <w:r>
+        <w:rPr>
+          <w:rFonts w:ascii="Consolas" w:eastAsia="Times New Roman" w:hAnsi="Consolas" w:cs="Times New Roman"/>
+          <w:color w:val="6A9955"/>
+          <w:sz w:val="24"/>
+          <w:szCs w:val="24"/>
+          <w:lang w:eastAsia="pt-PT"/>
+        </w:rPr>
+        <w:t>class</w:t>
+      </w:r>
+      <w:proofErr w:type="spellEnd"/>
+      <w:r>
+        <w:rPr>
+          <w:rFonts w:ascii="Consolas" w:eastAsia="Times New Roman" w:hAnsi="Consolas" w:cs="Times New Roman"/>
+          <w:color w:val="6A9955"/>
+          <w:sz w:val="24"/>
+          <w:szCs w:val="24"/>
+          <w:lang w:eastAsia="pt-PT"/>
+        </w:rPr>
+        <w:t xml:space="preserve"> (.</w:t>
+      </w:r>
+      <w:proofErr w:type="spellStart"/>
+      <w:r>
+        <w:rPr>
+          <w:rFonts w:ascii="Consolas" w:eastAsia="Times New Roman" w:hAnsi="Consolas" w:cs="Times New Roman"/>
+          <w:color w:val="6A9955"/>
+          <w:sz w:val="24"/>
+          <w:szCs w:val="24"/>
+          <w:lang w:eastAsia="pt-PT"/>
+        </w:rPr>
+        <w:t>msg</w:t>
+      </w:r>
+      <w:proofErr w:type="spellEnd"/>
+      <w:r>
+        <w:rPr>
+          <w:rFonts w:ascii="Consolas" w:eastAsia="Times New Roman" w:hAnsi="Consolas" w:cs="Times New Roman"/>
+          <w:color w:val="6A9955"/>
+          <w:sz w:val="24"/>
+          <w:szCs w:val="24"/>
+          <w:lang w:eastAsia="pt-PT"/>
+        </w:rPr>
+        <w:t>) ou ID (#msg)</w:t>
       </w:r>
       <w:r>
         <w:rPr>
@@ -2297,6 +2817,8 @@
         </w:rPr>
         <w:t xml:space="preserve"> = </w:t>
       </w:r>
+      <w:proofErr w:type="spellStart"/>
+      <w:proofErr w:type="gramStart"/>
       <w:r>
         <w:rPr>
           <w:rFonts w:ascii="Consolas" w:eastAsia="Times New Roman" w:hAnsi="Consolas" w:cs="Times New Roman"/>
@@ -2327,6 +2849,7 @@
         </w:rPr>
         <w:t>document</w:t>
       </w:r>
+      <w:proofErr w:type="gramEnd"/>
       <w:r>
         <w:rPr>
           <w:rFonts w:ascii="Consolas" w:eastAsia="Times New Roman" w:hAnsi="Consolas" w:cs="Times New Roman"/>
@@ -2347,6 +2870,7 @@
         </w:rPr>
         <w:t>getElementById</w:t>
       </w:r>
+      <w:proofErr w:type="spellEnd"/>
       <w:r>
         <w:rPr>
           <w:rFonts w:ascii="Consolas" w:eastAsia="Times New Roman" w:hAnsi="Consolas" w:cs="Times New Roman"/>
@@ -2400,6 +2924,8 @@
         </w:rPr>
         <w:t xml:space="preserve">        </w:t>
       </w:r>
+      <w:proofErr w:type="spellStart"/>
+      <w:proofErr w:type="gramStart"/>
       <w:r>
         <w:rPr>
           <w:rFonts w:ascii="Consolas" w:eastAsia="Times New Roman" w:hAnsi="Consolas" w:cs="Times New Roman"/>
@@ -2430,6 +2956,8 @@
         </w:rPr>
         <w:t>addEventListener</w:t>
       </w:r>
+      <w:proofErr w:type="spellEnd"/>
+      <w:proofErr w:type="gramEnd"/>
       <w:r>
         <w:rPr>
           <w:rFonts w:ascii="Consolas" w:eastAsia="Times New Roman" w:hAnsi="Consolas" w:cs="Times New Roman"/>
@@ -2460,6 +2988,7 @@
         </w:rPr>
         <w:t xml:space="preserve">, </w:t>
       </w:r>
+      <w:proofErr w:type="spellStart"/>
       <w:r>
         <w:rPr>
           <w:rFonts w:ascii="Consolas" w:eastAsia="Times New Roman" w:hAnsi="Consolas" w:cs="Times New Roman"/>
@@ -2470,6 +2999,7 @@
         </w:rPr>
         <w:t>clicar</w:t>
       </w:r>
+      <w:proofErr w:type="spellEnd"/>
       <w:r>
         <w:rPr>
           <w:rFonts w:ascii="Consolas" w:eastAsia="Times New Roman" w:hAnsi="Consolas" w:cs="Times New Roman"/>
@@ -2503,6 +3033,8 @@
         </w:rPr>
         <w:t xml:space="preserve">        </w:t>
       </w:r>
+      <w:proofErr w:type="spellStart"/>
+      <w:proofErr w:type="gramStart"/>
       <w:r>
         <w:rPr>
           <w:rFonts w:ascii="Consolas" w:eastAsia="Times New Roman" w:hAnsi="Consolas" w:cs="Times New Roman"/>
@@ -2533,6 +3065,8 @@
         </w:rPr>
         <w:t>addEventListener</w:t>
       </w:r>
+      <w:proofErr w:type="spellEnd"/>
+      <w:proofErr w:type="gramEnd"/>
       <w:r>
         <w:rPr>
           <w:rFonts w:ascii="Consolas" w:eastAsia="Times New Roman" w:hAnsi="Consolas" w:cs="Times New Roman"/>
@@ -2551,7 +3085,29 @@
           <w:szCs w:val="24"/>
           <w:lang w:val="en-US" w:eastAsia="pt-PT"/>
         </w:rPr>
-        <w:t>'mouseenter'</w:t>
+        <w:t>'</w:t>
+      </w:r>
+      <w:proofErr w:type="spellStart"/>
+      <w:r>
+        <w:rPr>
+          <w:rFonts w:ascii="Consolas" w:eastAsia="Times New Roman" w:hAnsi="Consolas" w:cs="Times New Roman"/>
+          <w:color w:val="CE9178"/>
+          <w:sz w:val="24"/>
+          <w:szCs w:val="24"/>
+          <w:lang w:val="en-US" w:eastAsia="pt-PT"/>
+        </w:rPr>
+        <w:t>mouseenter</w:t>
+      </w:r>
+      <w:proofErr w:type="spellEnd"/>
+      <w:r>
+        <w:rPr>
+          <w:rFonts w:ascii="Consolas" w:eastAsia="Times New Roman" w:hAnsi="Consolas" w:cs="Times New Roman"/>
+          <w:color w:val="CE9178"/>
+          <w:sz w:val="24"/>
+          <w:szCs w:val="24"/>
+          <w:lang w:val="en-US" w:eastAsia="pt-PT"/>
+        </w:rPr>
+        <w:t>'</w:t>
       </w:r>
       <w:r>
         <w:rPr>
@@ -2563,6 +3119,7 @@
         </w:rPr>
         <w:t xml:space="preserve">, </w:t>
       </w:r>
+      <w:proofErr w:type="spellStart"/>
       <w:r>
         <w:rPr>
           <w:rFonts w:ascii="Consolas" w:eastAsia="Times New Roman" w:hAnsi="Consolas" w:cs="Times New Roman"/>
@@ -2573,6 +3130,7 @@
         </w:rPr>
         <w:t>entrar</w:t>
       </w:r>
+      <w:proofErr w:type="spellEnd"/>
       <w:r>
         <w:rPr>
           <w:rFonts w:ascii="Consolas" w:eastAsia="Times New Roman" w:hAnsi="Consolas" w:cs="Times New Roman"/>
@@ -2606,6 +3164,8 @@
         </w:rPr>
         <w:t xml:space="preserve">        </w:t>
       </w:r>
+      <w:proofErr w:type="spellStart"/>
+      <w:proofErr w:type="gramStart"/>
       <w:r>
         <w:rPr>
           <w:rFonts w:ascii="Consolas" w:eastAsia="Times New Roman" w:hAnsi="Consolas" w:cs="Times New Roman"/>
@@ -2636,6 +3196,8 @@
         </w:rPr>
         <w:t>addEventListener</w:t>
       </w:r>
+      <w:proofErr w:type="spellEnd"/>
+      <w:proofErr w:type="gramEnd"/>
       <w:r>
         <w:rPr>
           <w:rFonts w:ascii="Consolas" w:eastAsia="Times New Roman" w:hAnsi="Consolas" w:cs="Times New Roman"/>
@@ -2654,7 +3216,29 @@
           <w:szCs w:val="24"/>
           <w:lang w:val="en-US" w:eastAsia="pt-PT"/>
         </w:rPr>
-        <w:t>'mouseout'</w:t>
+        <w:t>'</w:t>
+      </w:r>
+      <w:proofErr w:type="spellStart"/>
+      <w:r>
+        <w:rPr>
+          <w:rFonts w:ascii="Consolas" w:eastAsia="Times New Roman" w:hAnsi="Consolas" w:cs="Times New Roman"/>
+          <w:color w:val="CE9178"/>
+          <w:sz w:val="24"/>
+          <w:szCs w:val="24"/>
+          <w:lang w:val="en-US" w:eastAsia="pt-PT"/>
+        </w:rPr>
+        <w:t>mouseout</w:t>
+      </w:r>
+      <w:proofErr w:type="spellEnd"/>
+      <w:r>
+        <w:rPr>
+          <w:rFonts w:ascii="Consolas" w:eastAsia="Times New Roman" w:hAnsi="Consolas" w:cs="Times New Roman"/>
+          <w:color w:val="CE9178"/>
+          <w:sz w:val="24"/>
+          <w:szCs w:val="24"/>
+          <w:lang w:val="en-US" w:eastAsia="pt-PT"/>
+        </w:rPr>
+        <w:t>'</w:t>
       </w:r>
       <w:r>
         <w:rPr>
@@ -2666,6 +3250,7 @@
         </w:rPr>
         <w:t xml:space="preserve">, </w:t>
       </w:r>
+      <w:proofErr w:type="spellStart"/>
       <w:r>
         <w:rPr>
           <w:rFonts w:ascii="Consolas" w:eastAsia="Times New Roman" w:hAnsi="Consolas" w:cs="Times New Roman"/>
@@ -2676,6 +3261,7 @@
         </w:rPr>
         <w:t>sair</w:t>
       </w:r>
+      <w:proofErr w:type="spellEnd"/>
       <w:r>
         <w:rPr>
           <w:rFonts w:ascii="Consolas" w:eastAsia="Times New Roman" w:hAnsi="Consolas" w:cs="Times New Roman"/>
@@ -2742,6 +3328,8 @@
         </w:rPr>
         <w:t xml:space="preserve"> </w:t>
       </w:r>
+      <w:proofErr w:type="spellStart"/>
+      <w:proofErr w:type="gramStart"/>
       <w:r>
         <w:rPr>
           <w:rFonts w:ascii="Consolas" w:eastAsia="Times New Roman" w:hAnsi="Consolas" w:cs="Times New Roman"/>
@@ -2752,15 +3340,27 @@
         </w:rPr>
         <w:t>clicar</w:t>
       </w:r>
-      <w:r>
-        <w:rPr>
-          <w:rFonts w:ascii="Consolas" w:eastAsia="Times New Roman" w:hAnsi="Consolas" w:cs="Times New Roman"/>
-          <w:color w:val="D4D4D4"/>
-          <w:sz w:val="24"/>
-          <w:szCs w:val="24"/>
-          <w:lang w:val="en-US" w:eastAsia="pt-PT"/>
-        </w:rPr>
-        <w:t>() {</w:t>
+      <w:proofErr w:type="spellEnd"/>
+      <w:r>
+        <w:rPr>
+          <w:rFonts w:ascii="Consolas" w:eastAsia="Times New Roman" w:hAnsi="Consolas" w:cs="Times New Roman"/>
+          <w:color w:val="D4D4D4"/>
+          <w:sz w:val="24"/>
+          <w:szCs w:val="24"/>
+          <w:lang w:val="en-US" w:eastAsia="pt-PT"/>
+        </w:rPr>
+        <w:t>(</w:t>
+      </w:r>
+      <w:proofErr w:type="gramEnd"/>
+      <w:r>
+        <w:rPr>
+          <w:rFonts w:ascii="Consolas" w:eastAsia="Times New Roman" w:hAnsi="Consolas" w:cs="Times New Roman"/>
+          <w:color w:val="D4D4D4"/>
+          <w:sz w:val="24"/>
+          <w:szCs w:val="24"/>
+          <w:lang w:val="en-US" w:eastAsia="pt-PT"/>
+        </w:rPr>
+        <w:t>) {</w:t>
       </w:r>
     </w:p>
     <w:p>
@@ -2786,6 +3386,8 @@
         <w:lastRenderedPageBreak/>
         <w:t xml:space="preserve">        </w:t>
       </w:r>
+      <w:proofErr w:type="spellStart"/>
+      <w:proofErr w:type="gramStart"/>
       <w:r>
         <w:rPr>
           <w:rFonts w:ascii="Consolas" w:eastAsia="Times New Roman" w:hAnsi="Consolas" w:cs="Times New Roman"/>
@@ -2816,6 +3418,8 @@
         </w:rPr>
         <w:t>innerHTML</w:t>
       </w:r>
+      <w:proofErr w:type="spellEnd"/>
+      <w:proofErr w:type="gramEnd"/>
       <w:r>
         <w:rPr>
           <w:rFonts w:ascii="Consolas" w:eastAsia="Times New Roman" w:hAnsi="Consolas" w:cs="Times New Roman"/>
@@ -2834,7 +3438,29 @@
           <w:szCs w:val="24"/>
           <w:lang w:val="en-US" w:eastAsia="pt-PT"/>
         </w:rPr>
-        <w:t>'clicou!'</w:t>
+        <w:t>'</w:t>
+      </w:r>
+      <w:proofErr w:type="spellStart"/>
+      <w:r>
+        <w:rPr>
+          <w:rFonts w:ascii="Consolas" w:eastAsia="Times New Roman" w:hAnsi="Consolas" w:cs="Times New Roman"/>
+          <w:color w:val="CE9178"/>
+          <w:sz w:val="24"/>
+          <w:szCs w:val="24"/>
+          <w:lang w:val="en-US" w:eastAsia="pt-PT"/>
+        </w:rPr>
+        <w:t>clicou</w:t>
+      </w:r>
+      <w:proofErr w:type="spellEnd"/>
+      <w:r>
+        <w:rPr>
+          <w:rFonts w:ascii="Consolas" w:eastAsia="Times New Roman" w:hAnsi="Consolas" w:cs="Times New Roman"/>
+          <w:color w:val="CE9178"/>
+          <w:sz w:val="24"/>
+          <w:szCs w:val="24"/>
+          <w:lang w:val="en-US" w:eastAsia="pt-PT"/>
+        </w:rPr>
+        <w:t>!'</w:t>
       </w:r>
     </w:p>
     <w:p>
@@ -2859,6 +3485,8 @@
         </w:rPr>
         <w:t xml:space="preserve">        </w:t>
       </w:r>
+      <w:proofErr w:type="spellStart"/>
+      <w:proofErr w:type="gramStart"/>
       <w:r>
         <w:rPr>
           <w:rFonts w:ascii="Consolas" w:eastAsia="Times New Roman" w:hAnsi="Consolas" w:cs="Times New Roman"/>
@@ -2889,6 +3517,7 @@
         </w:rPr>
         <w:t>style</w:t>
       </w:r>
+      <w:proofErr w:type="gramEnd"/>
       <w:r>
         <w:rPr>
           <w:rFonts w:ascii="Consolas" w:eastAsia="Times New Roman" w:hAnsi="Consolas" w:cs="Times New Roman"/>
@@ -2909,6 +3538,7 @@
         </w:rPr>
         <w:t>backgroundColor</w:t>
       </w:r>
+      <w:proofErr w:type="spellEnd"/>
       <w:r>
         <w:rPr>
           <w:rFonts w:ascii="Consolas" w:eastAsia="Times New Roman" w:hAnsi="Consolas" w:cs="Times New Roman"/>
@@ -3008,6 +3638,8 @@
         </w:rPr>
         <w:t xml:space="preserve"> </w:t>
       </w:r>
+      <w:proofErr w:type="spellStart"/>
+      <w:proofErr w:type="gramStart"/>
       <w:r>
         <w:rPr>
           <w:rFonts w:ascii="Consolas" w:eastAsia="Times New Roman" w:hAnsi="Consolas" w:cs="Times New Roman"/>
@@ -3018,15 +3650,27 @@
         </w:rPr>
         <w:t>entrar</w:t>
       </w:r>
-      <w:r>
-        <w:rPr>
-          <w:rFonts w:ascii="Consolas" w:eastAsia="Times New Roman" w:hAnsi="Consolas" w:cs="Times New Roman"/>
-          <w:color w:val="D4D4D4"/>
-          <w:sz w:val="24"/>
-          <w:szCs w:val="24"/>
-          <w:lang w:val="en-US" w:eastAsia="pt-PT"/>
-        </w:rPr>
-        <w:t>() {</w:t>
+      <w:proofErr w:type="spellEnd"/>
+      <w:r>
+        <w:rPr>
+          <w:rFonts w:ascii="Consolas" w:eastAsia="Times New Roman" w:hAnsi="Consolas" w:cs="Times New Roman"/>
+          <w:color w:val="D4D4D4"/>
+          <w:sz w:val="24"/>
+          <w:szCs w:val="24"/>
+          <w:lang w:val="en-US" w:eastAsia="pt-PT"/>
+        </w:rPr>
+        <w:t>(</w:t>
+      </w:r>
+      <w:proofErr w:type="gramEnd"/>
+      <w:r>
+        <w:rPr>
+          <w:rFonts w:ascii="Consolas" w:eastAsia="Times New Roman" w:hAnsi="Consolas" w:cs="Times New Roman"/>
+          <w:color w:val="D4D4D4"/>
+          <w:sz w:val="24"/>
+          <w:szCs w:val="24"/>
+          <w:lang w:val="en-US" w:eastAsia="pt-PT"/>
+        </w:rPr>
+        <w:t>) {</w:t>
       </w:r>
     </w:p>
     <w:p>
@@ -3051,6 +3695,8 @@
         </w:rPr>
         <w:t xml:space="preserve">            </w:t>
       </w:r>
+      <w:proofErr w:type="spellStart"/>
+      <w:proofErr w:type="gramStart"/>
       <w:r>
         <w:rPr>
           <w:rFonts w:ascii="Consolas" w:eastAsia="Times New Roman" w:hAnsi="Consolas" w:cs="Times New Roman"/>
@@ -3081,6 +3727,8 @@
         </w:rPr>
         <w:t>innerHTML</w:t>
       </w:r>
+      <w:proofErr w:type="spellEnd"/>
+      <w:proofErr w:type="gramEnd"/>
       <w:r>
         <w:rPr>
           <w:rFonts w:ascii="Consolas" w:eastAsia="Times New Roman" w:hAnsi="Consolas" w:cs="Times New Roman"/>
@@ -3099,7 +3747,29 @@
           <w:szCs w:val="24"/>
           <w:lang w:val="en-US" w:eastAsia="pt-PT"/>
         </w:rPr>
-        <w:t>'Entrou!'</w:t>
+        <w:t>'</w:t>
+      </w:r>
+      <w:proofErr w:type="spellStart"/>
+      <w:r>
+        <w:rPr>
+          <w:rFonts w:ascii="Consolas" w:eastAsia="Times New Roman" w:hAnsi="Consolas" w:cs="Times New Roman"/>
+          <w:color w:val="CE9178"/>
+          <w:sz w:val="24"/>
+          <w:szCs w:val="24"/>
+          <w:lang w:val="en-US" w:eastAsia="pt-PT"/>
+        </w:rPr>
+        <w:t>Entrou</w:t>
+      </w:r>
+      <w:proofErr w:type="spellEnd"/>
+      <w:r>
+        <w:rPr>
+          <w:rFonts w:ascii="Consolas" w:eastAsia="Times New Roman" w:hAnsi="Consolas" w:cs="Times New Roman"/>
+          <w:color w:val="CE9178"/>
+          <w:sz w:val="24"/>
+          <w:szCs w:val="24"/>
+          <w:lang w:val="en-US" w:eastAsia="pt-PT"/>
+        </w:rPr>
+        <w:t>!'</w:t>
       </w:r>
     </w:p>
     <w:p>
@@ -3180,6 +3850,8 @@
         </w:rPr>
         <w:t xml:space="preserve"> </w:t>
       </w:r>
+      <w:proofErr w:type="spellStart"/>
+      <w:proofErr w:type="gramStart"/>
       <w:r>
         <w:rPr>
           <w:rFonts w:ascii="Consolas" w:eastAsia="Times New Roman" w:hAnsi="Consolas" w:cs="Times New Roman"/>
@@ -3190,15 +3862,27 @@
         </w:rPr>
         <w:t>sair</w:t>
       </w:r>
-      <w:r>
-        <w:rPr>
-          <w:rFonts w:ascii="Consolas" w:eastAsia="Times New Roman" w:hAnsi="Consolas" w:cs="Times New Roman"/>
-          <w:color w:val="D4D4D4"/>
-          <w:sz w:val="24"/>
-          <w:szCs w:val="24"/>
-          <w:lang w:val="en-US" w:eastAsia="pt-PT"/>
-        </w:rPr>
-        <w:t>() {</w:t>
+      <w:proofErr w:type="spellEnd"/>
+      <w:r>
+        <w:rPr>
+          <w:rFonts w:ascii="Consolas" w:eastAsia="Times New Roman" w:hAnsi="Consolas" w:cs="Times New Roman"/>
+          <w:color w:val="D4D4D4"/>
+          <w:sz w:val="24"/>
+          <w:szCs w:val="24"/>
+          <w:lang w:val="en-US" w:eastAsia="pt-PT"/>
+        </w:rPr>
+        <w:t>(</w:t>
+      </w:r>
+      <w:proofErr w:type="gramEnd"/>
+      <w:r>
+        <w:rPr>
+          <w:rFonts w:ascii="Consolas" w:eastAsia="Times New Roman" w:hAnsi="Consolas" w:cs="Times New Roman"/>
+          <w:color w:val="D4D4D4"/>
+          <w:sz w:val="24"/>
+          <w:szCs w:val="24"/>
+          <w:lang w:val="en-US" w:eastAsia="pt-PT"/>
+        </w:rPr>
+        <w:t>) {</w:t>
       </w:r>
     </w:p>
     <w:p>
@@ -3223,6 +3907,8 @@
         </w:rPr>
         <w:t xml:space="preserve">            </w:t>
       </w:r>
+      <w:proofErr w:type="spellStart"/>
+      <w:proofErr w:type="gramStart"/>
       <w:r>
         <w:rPr>
           <w:rFonts w:ascii="Consolas" w:eastAsia="Times New Roman" w:hAnsi="Consolas" w:cs="Times New Roman"/>
@@ -3253,6 +3939,8 @@
         </w:rPr>
         <w:t>innerHTML</w:t>
       </w:r>
+      <w:proofErr w:type="spellEnd"/>
+      <w:proofErr w:type="gramEnd"/>
       <w:r>
         <w:rPr>
           <w:rFonts w:ascii="Consolas" w:eastAsia="Times New Roman" w:hAnsi="Consolas" w:cs="Times New Roman"/>
@@ -3271,7 +3959,29 @@
           <w:szCs w:val="24"/>
           <w:lang w:val="en-US" w:eastAsia="pt-PT"/>
         </w:rPr>
-        <w:t>'Saiu!'</w:t>
+        <w:t>'</w:t>
+      </w:r>
+      <w:proofErr w:type="spellStart"/>
+      <w:r>
+        <w:rPr>
+          <w:rFonts w:ascii="Consolas" w:eastAsia="Times New Roman" w:hAnsi="Consolas" w:cs="Times New Roman"/>
+          <w:color w:val="CE9178"/>
+          <w:sz w:val="24"/>
+          <w:szCs w:val="24"/>
+          <w:lang w:val="en-US" w:eastAsia="pt-PT"/>
+        </w:rPr>
+        <w:t>Saiu</w:t>
+      </w:r>
+      <w:proofErr w:type="spellEnd"/>
+      <w:r>
+        <w:rPr>
+          <w:rFonts w:ascii="Consolas" w:eastAsia="Times New Roman" w:hAnsi="Consolas" w:cs="Times New Roman"/>
+          <w:color w:val="CE9178"/>
+          <w:sz w:val="24"/>
+          <w:szCs w:val="24"/>
+          <w:lang w:val="en-US" w:eastAsia="pt-PT"/>
+        </w:rPr>
+        <w:t>!'</w:t>
       </w:r>
     </w:p>
     <w:p>
@@ -3296,6 +4006,8 @@
         </w:rPr>
         <w:t xml:space="preserve">            </w:t>
       </w:r>
+      <w:proofErr w:type="spellStart"/>
+      <w:proofErr w:type="gramStart"/>
       <w:r>
         <w:rPr>
           <w:rFonts w:ascii="Consolas" w:eastAsia="Times New Roman" w:hAnsi="Consolas" w:cs="Times New Roman"/>
@@ -3326,6 +4038,7 @@
         </w:rPr>
         <w:t>style</w:t>
       </w:r>
+      <w:proofErr w:type="gramEnd"/>
       <w:r>
         <w:rPr>
           <w:rFonts w:ascii="Consolas" w:eastAsia="Times New Roman" w:hAnsi="Consolas" w:cs="Times New Roman"/>
@@ -3346,6 +4059,7 @@
         </w:rPr>
         <w:t>backgroundColor</w:t>
       </w:r>
+      <w:proofErr w:type="spellEnd"/>
       <w:r>
         <w:rPr>
           <w:rFonts w:ascii="Consolas" w:eastAsia="Times New Roman" w:hAnsi="Consolas" w:cs="Times New Roman"/>
@@ -3412,6 +4126,7 @@
           <w:lang w:eastAsia="pt-PT"/>
         </w:rPr>
       </w:pPr>
+      <w:proofErr w:type="spellStart"/>
       <w:r>
         <w:rPr>
           <w:rFonts w:ascii="Consolas" w:eastAsia="Times New Roman" w:hAnsi="Consolas" w:cs="Times New Roman"/>
@@ -3422,6 +4137,7 @@
         </w:rPr>
         <w:t>let</w:t>
       </w:r>
+      <w:proofErr w:type="spellEnd"/>
       <w:r>
         <w:rPr>
           <w:rFonts w:ascii="Consolas" w:eastAsia="Times New Roman" w:hAnsi="Consolas" w:cs="Times New Roman"/>
@@ -3452,6 +4168,7 @@
         </w:rPr>
         <w:t xml:space="preserve"> = </w:t>
       </w:r>
+      <w:proofErr w:type="spellStart"/>
       <w:r>
         <w:rPr>
           <w:rFonts w:ascii="Consolas" w:eastAsia="Times New Roman" w:hAnsi="Consolas" w:cs="Times New Roman"/>
@@ -3462,6 +4179,7 @@
         </w:rPr>
         <w:t>Number</w:t>
       </w:r>
+      <w:proofErr w:type="spellEnd"/>
       <w:r>
         <w:rPr>
           <w:rFonts w:ascii="Consolas" w:eastAsia="Times New Roman" w:hAnsi="Consolas" w:cs="Times New Roman"/>
@@ -3472,6 +4190,7 @@
         </w:rPr>
         <w:t>(</w:t>
       </w:r>
+      <w:proofErr w:type="spellStart"/>
       <w:r>
         <w:rPr>
           <w:rFonts w:ascii="Consolas" w:eastAsia="Times New Roman" w:hAnsi="Consolas" w:cs="Times New Roman"/>
@@ -3502,6 +4221,7 @@
         </w:rPr>
         <w:t>value</w:t>
       </w:r>
+      <w:proofErr w:type="spellEnd"/>
       <w:r>
         <w:rPr>
           <w:rFonts w:ascii="Consolas" w:eastAsia="Times New Roman" w:hAnsi="Consolas" w:cs="Times New Roman"/>
@@ -3520,8 +4240,20 @@
           <w:szCs w:val="24"/>
           <w:lang w:eastAsia="pt-PT"/>
         </w:rPr>
-        <w:t>// pega o vlr da</w:t>
-      </w:r>
+        <w:t xml:space="preserve">// pega o </w:t>
+      </w:r>
+      <w:proofErr w:type="spellStart"/>
+      <w:r>
+        <w:rPr>
+          <w:rFonts w:ascii="Consolas" w:eastAsia="Times New Roman" w:hAnsi="Consolas" w:cs="Times New Roman"/>
+          <w:color w:val="6A9955"/>
+          <w:sz w:val="24"/>
+          <w:szCs w:val="24"/>
+          <w:lang w:eastAsia="pt-PT"/>
+        </w:rPr>
+        <w:t>vlr</w:t>
+      </w:r>
+      <w:proofErr w:type="spellEnd"/>
       <w:r>
         <w:rPr>
           <w:rFonts w:ascii="Consolas" w:eastAsia="Times New Roman" w:hAnsi="Consolas" w:cs="Times New Roman"/>
@@ -3532,15 +4264,69 @@
         </w:rPr>
         <w:t xml:space="preserve"> </w:t>
       </w:r>
-      <w:r>
-        <w:rPr>
-          <w:rFonts w:ascii="Consolas" w:eastAsia="Times New Roman" w:hAnsi="Consolas" w:cs="Times New Roman"/>
-          <w:color w:val="6A9955"/>
-          <w:sz w:val="24"/>
-          <w:szCs w:val="24"/>
-          <w:lang w:eastAsia="pt-PT"/>
-        </w:rPr>
-        <w:t>var txti e transforma em numero.</w:t>
+      <w:proofErr w:type="gramStart"/>
+      <w:r>
+        <w:rPr>
+          <w:rFonts w:ascii="Consolas" w:eastAsia="Times New Roman" w:hAnsi="Consolas" w:cs="Times New Roman"/>
+          <w:color w:val="6A9955"/>
+          <w:sz w:val="24"/>
+          <w:szCs w:val="24"/>
+          <w:lang w:eastAsia="pt-PT"/>
+        </w:rPr>
+        <w:t>da</w:t>
+      </w:r>
+      <w:r>
+        <w:rPr>
+          <w:rFonts w:ascii="Consolas" w:eastAsia="Times New Roman" w:hAnsi="Consolas" w:cs="Times New Roman"/>
+          <w:color w:val="6A9955"/>
+          <w:sz w:val="24"/>
+          <w:szCs w:val="24"/>
+          <w:lang w:eastAsia="pt-PT"/>
+        </w:rPr>
+        <w:t xml:space="preserve"> </w:t>
+      </w:r>
+      <w:r>
+        <w:rPr>
+          <w:rFonts w:ascii="Consolas" w:eastAsia="Times New Roman" w:hAnsi="Consolas" w:cs="Times New Roman"/>
+          <w:color w:val="6A9955"/>
+          <w:sz w:val="24"/>
+          <w:szCs w:val="24"/>
+          <w:lang w:eastAsia="pt-PT"/>
+        </w:rPr>
+        <w:t>var</w:t>
+      </w:r>
+      <w:proofErr w:type="gramEnd"/>
+      <w:r>
+        <w:rPr>
+          <w:rFonts w:ascii="Consolas" w:eastAsia="Times New Roman" w:hAnsi="Consolas" w:cs="Times New Roman"/>
+          <w:color w:val="6A9955"/>
+          <w:sz w:val="24"/>
+          <w:szCs w:val="24"/>
+          <w:lang w:eastAsia="pt-PT"/>
+        </w:rPr>
+        <w:t xml:space="preserve"> </w:t>
+      </w:r>
+      <w:proofErr w:type="spellStart"/>
+      <w:r>
+        <w:rPr>
+          <w:rFonts w:ascii="Consolas" w:eastAsia="Times New Roman" w:hAnsi="Consolas" w:cs="Times New Roman"/>
+          <w:color w:val="6A9955"/>
+          <w:sz w:val="24"/>
+          <w:szCs w:val="24"/>
+          <w:lang w:eastAsia="pt-PT"/>
+        </w:rPr>
+        <w:t>txti</w:t>
+      </w:r>
+      <w:proofErr w:type="spellEnd"/>
+      <w:r>
+        <w:rPr>
+          <w:rFonts w:ascii="Consolas" w:eastAsia="Times New Roman" w:hAnsi="Consolas" w:cs="Times New Roman"/>
+          <w:color w:val="6A9955"/>
+          <w:sz w:val="24"/>
+          <w:szCs w:val="24"/>
+          <w:lang w:eastAsia="pt-PT"/>
+        </w:rPr>
+        <w:t xml:space="preserve"> e transforma em numero.</w:t>
       </w:r>
     </w:p>
     <w:p>
@@ -3555,6 +4341,8 @@
           <w:lang w:eastAsia="pt-PT"/>
         </w:rPr>
       </w:pPr>
+      <w:proofErr w:type="spellStart"/>
+      <w:proofErr w:type="gramStart"/>
       <w:r>
         <w:rPr>
           <w:rFonts w:ascii="Consolas" w:eastAsia="Times New Roman" w:hAnsi="Consolas" w:cs="Times New Roman"/>
@@ -3585,6 +4373,8 @@
         </w:rPr>
         <w:t>innerHTML</w:t>
       </w:r>
+      <w:proofErr w:type="spellEnd"/>
+      <w:proofErr w:type="gramEnd"/>
       <w:r>
         <w:rPr>
           <w:rFonts w:ascii="Consolas" w:eastAsia="Times New Roman" w:hAnsi="Consolas" w:cs="Times New Roman"/>
@@ -3683,7 +4473,29 @@
           <w:szCs w:val="24"/>
           <w:lang w:eastAsia="pt-PT"/>
         </w:rPr>
-        <w:t xml:space="preserve">// += ele mantem o que ja tem </w:t>
+        <w:t xml:space="preserve">// += ele mantem o que </w:t>
+      </w:r>
+      <w:proofErr w:type="spellStart"/>
+      <w:r>
+        <w:rPr>
+          <w:rFonts w:ascii="Consolas" w:eastAsia="Times New Roman" w:hAnsi="Consolas" w:cs="Times New Roman"/>
+          <w:color w:val="6A9955"/>
+          <w:sz w:val="24"/>
+          <w:szCs w:val="24"/>
+          <w:lang w:eastAsia="pt-PT"/>
+        </w:rPr>
+        <w:t>ja</w:t>
+      </w:r>
+      <w:proofErr w:type="spellEnd"/>
+      <w:r>
+        <w:rPr>
+          <w:rFonts w:ascii="Consolas" w:eastAsia="Times New Roman" w:hAnsi="Consolas" w:cs="Times New Roman"/>
+          <w:color w:val="6A9955"/>
+          <w:sz w:val="24"/>
+          <w:szCs w:val="24"/>
+          <w:lang w:eastAsia="pt-PT"/>
+        </w:rPr>
+        <w:t xml:space="preserve"> tem </w:t>
       </w:r>
       <w:r>
         <w:rPr>
@@ -3703,7 +4515,29 @@
           <w:szCs w:val="24"/>
           <w:lang w:eastAsia="pt-PT"/>
         </w:rPr>
-        <w:t xml:space="preserve"> res e adiciona o valor seguinte</w:t>
+        <w:t xml:space="preserve"> </w:t>
+      </w:r>
+      <w:proofErr w:type="spellStart"/>
+      <w:r>
+        <w:rPr>
+          <w:rFonts w:ascii="Consolas" w:eastAsia="Times New Roman" w:hAnsi="Consolas" w:cs="Times New Roman"/>
+          <w:color w:val="6A9955"/>
+          <w:sz w:val="24"/>
+          <w:szCs w:val="24"/>
+          <w:lang w:eastAsia="pt-PT"/>
+        </w:rPr>
+        <w:t>res</w:t>
+      </w:r>
+      <w:proofErr w:type="spellEnd"/>
+      <w:r>
+        <w:rPr>
+          <w:rFonts w:ascii="Consolas" w:eastAsia="Times New Roman" w:hAnsi="Consolas" w:cs="Times New Roman"/>
+          <w:color w:val="6A9955"/>
+          <w:sz w:val="24"/>
+          <w:szCs w:val="24"/>
+          <w:lang w:eastAsia="pt-PT"/>
+        </w:rPr>
+        <w:t xml:space="preserve"> e adiciona o valor seguinte</w:t>
       </w:r>
       <w:r>
         <w:rPr>
@@ -3780,6 +4614,7 @@
           <w:lang w:eastAsia="pt-PT"/>
         </w:rPr>
       </w:pPr>
+      <w:proofErr w:type="spellStart"/>
       <w:r>
         <w:rPr>
           <w:rFonts w:ascii="Consolas" w:eastAsia="Times New Roman" w:hAnsi="Consolas" w:cs="Times New Roman"/>
@@ -3790,6 +4625,7 @@
         </w:rPr>
         <w:t>let</w:t>
       </w:r>
+      <w:proofErr w:type="spellEnd"/>
       <w:r>
         <w:rPr>
           <w:rFonts w:ascii="Consolas" w:eastAsia="Times New Roman" w:hAnsi="Consolas" w:cs="Times New Roman"/>
@@ -3903,6 +4739,7 @@
           <w:lang w:eastAsia="pt-PT"/>
         </w:rPr>
       </w:pPr>
+      <w:proofErr w:type="spellStart"/>
       <w:r>
         <w:rPr>
           <w:rFonts w:ascii="Consolas" w:eastAsia="Times New Roman" w:hAnsi="Consolas" w:cs="Times New Roman"/>
@@ -3913,6 +4750,7 @@
         </w:rPr>
         <w:t>const</w:t>
       </w:r>
+      <w:proofErr w:type="spellEnd"/>
       <w:r>
         <w:rPr>
           <w:rFonts w:ascii="Consolas" w:eastAsia="Times New Roman" w:hAnsi="Consolas" w:cs="Times New Roman"/>
@@ -4069,6 +4907,7 @@
           <w:lang w:eastAsia="pt-PT"/>
         </w:rPr>
       </w:pPr>
+      <w:proofErr w:type="spellStart"/>
       <w:r>
         <w:rPr>
           <w:rFonts w:ascii="Consolas" w:eastAsia="Times New Roman" w:hAnsi="Consolas" w:cs="Times New Roman"/>
@@ -4089,6 +4928,7 @@
         </w:rPr>
         <w:t>es</w:t>
       </w:r>
+      <w:proofErr w:type="spellEnd"/>
       <w:r>
         <w:rPr>
           <w:rFonts w:ascii="Consolas" w:eastAsia="Times New Roman" w:hAnsi="Consolas" w:cs="Times New Roman"/>
@@ -4147,8 +4987,20 @@
           <w:szCs w:val="24"/>
           <w:lang w:eastAsia="pt-PT"/>
         </w:rPr>
-        <w:t>// o resultado é o resto da divisão %=mode</w:t>
-      </w:r>
+        <w:t>// o resultado é o resto da divisão %=</w:t>
+      </w:r>
+      <w:proofErr w:type="spellStart"/>
+      <w:r>
+        <w:rPr>
+          <w:rFonts w:ascii="Consolas" w:eastAsia="Times New Roman" w:hAnsi="Consolas" w:cs="Times New Roman"/>
+          <w:color w:val="6A9955"/>
+          <w:sz w:val="24"/>
+          <w:szCs w:val="24"/>
+          <w:lang w:eastAsia="pt-PT"/>
+        </w:rPr>
+        <w:t>mode</w:t>
+      </w:r>
+      <w:proofErr w:type="spellEnd"/>
     </w:p>
     <w:p>
       <w:pPr>
@@ -4432,8 +5284,20 @@
           <w:szCs w:val="24"/>
           <w:lang w:eastAsia="pt-PT"/>
         </w:rPr>
-        <w:t xml:space="preserve"> (!(</w:t>
-      </w:r>
+        <w:t xml:space="preserve"> </w:t>
+      </w:r>
+      <w:proofErr w:type="gramStart"/>
+      <w:r>
+        <w:rPr>
+          <w:rFonts w:ascii="Consolas" w:eastAsia="Times New Roman" w:hAnsi="Consolas" w:cs="Times New Roman"/>
+          <w:color w:val="D4D4D4"/>
+          <w:sz w:val="24"/>
+          <w:szCs w:val="24"/>
+          <w:lang w:eastAsia="pt-PT"/>
+        </w:rPr>
+        <w:t>(!(</w:t>
+      </w:r>
+      <w:proofErr w:type="gramEnd"/>
       <w:r>
         <w:rPr>
           <w:rFonts w:ascii="Consolas" w:eastAsia="Times New Roman" w:hAnsi="Consolas" w:cs="Times New Roman"/>
@@ -4731,7 +5595,73 @@
           <w:szCs w:val="24"/>
           <w:lang w:eastAsia="pt-PT"/>
         </w:rPr>
-        <w:t>// -&gt; 'false'- operador identidade ou igualdade/restrita. alem do valo o tipo da var tb tem que ser igual.</w:t>
+        <w:t xml:space="preserve">// -&gt; 'false'- </w:t>
+      </w:r>
+      <w:proofErr w:type="gramStart"/>
+      <w:r>
+        <w:rPr>
+          <w:rFonts w:ascii="Consolas" w:eastAsia="Times New Roman" w:hAnsi="Consolas" w:cs="Times New Roman"/>
+          <w:color w:val="6A9955"/>
+          <w:sz w:val="24"/>
+          <w:szCs w:val="24"/>
+          <w:lang w:eastAsia="pt-PT"/>
+        </w:rPr>
+        <w:t>operador identidade</w:t>
+      </w:r>
+      <w:proofErr w:type="gramEnd"/>
+      <w:r>
+        <w:rPr>
+          <w:rFonts w:ascii="Consolas" w:eastAsia="Times New Roman" w:hAnsi="Consolas" w:cs="Times New Roman"/>
+          <w:color w:val="6A9955"/>
+          <w:sz w:val="24"/>
+          <w:szCs w:val="24"/>
+          <w:lang w:eastAsia="pt-PT"/>
+        </w:rPr>
+        <w:t xml:space="preserve"> ou igualdade/restrita. alem do valo o tipo </w:t>
+      </w:r>
+      <w:proofErr w:type="gramStart"/>
+      <w:r>
+        <w:rPr>
+          <w:rFonts w:ascii="Consolas" w:eastAsia="Times New Roman" w:hAnsi="Consolas" w:cs="Times New Roman"/>
+          <w:color w:val="6A9955"/>
+          <w:sz w:val="24"/>
+          <w:szCs w:val="24"/>
+          <w:lang w:eastAsia="pt-PT"/>
+        </w:rPr>
+        <w:t>da var</w:t>
+      </w:r>
+      <w:proofErr w:type="gramEnd"/>
+      <w:r>
+        <w:rPr>
+          <w:rFonts w:ascii="Consolas" w:eastAsia="Times New Roman" w:hAnsi="Consolas" w:cs="Times New Roman"/>
+          <w:color w:val="6A9955"/>
+          <w:sz w:val="24"/>
+          <w:szCs w:val="24"/>
+          <w:lang w:eastAsia="pt-PT"/>
+        </w:rPr>
+        <w:t xml:space="preserve"> </w:t>
+      </w:r>
+      <w:proofErr w:type="spellStart"/>
+      <w:r>
+        <w:rPr>
+          <w:rFonts w:ascii="Consolas" w:eastAsia="Times New Roman" w:hAnsi="Consolas" w:cs="Times New Roman"/>
+          <w:color w:val="6A9955"/>
+          <w:sz w:val="24"/>
+          <w:szCs w:val="24"/>
+          <w:lang w:eastAsia="pt-PT"/>
+        </w:rPr>
+        <w:t>tb</w:t>
+      </w:r>
+      <w:proofErr w:type="spellEnd"/>
+      <w:r>
+        <w:rPr>
+          <w:rFonts w:ascii="Consolas" w:eastAsia="Times New Roman" w:hAnsi="Consolas" w:cs="Times New Roman"/>
+          <w:color w:val="6A9955"/>
+          <w:sz w:val="24"/>
+          <w:szCs w:val="24"/>
+          <w:lang w:eastAsia="pt-PT"/>
+        </w:rPr>
+        <w:t xml:space="preserve"> tem que ser igual.</w:t>
       </w:r>
     </w:p>
     <w:p>
@@ -4746,6 +5676,7 @@
           <w:lang w:eastAsia="pt-PT"/>
         </w:rPr>
       </w:pPr>
+      <w:proofErr w:type="spellStart"/>
       <w:r>
         <w:rPr>
           <w:rFonts w:ascii="Consolas" w:eastAsia="Times New Roman" w:hAnsi="Consolas" w:cs="Times New Roman"/>
@@ -4756,6 +5687,7 @@
         </w:rPr>
         <w:t>res</w:t>
       </w:r>
+      <w:proofErr w:type="spellEnd"/>
       <w:r>
         <w:rPr>
           <w:rFonts w:ascii="Consolas" w:eastAsia="Times New Roman" w:hAnsi="Consolas" w:cs="Times New Roman"/>
@@ -4786,6 +5718,7 @@
         </w:rPr>
         <w:t>%</w:t>
       </w:r>
+      <w:proofErr w:type="gramStart"/>
       <w:r>
         <w:rPr>
           <w:rFonts w:ascii="Consolas" w:eastAsia="Times New Roman" w:hAnsi="Consolas" w:cs="Times New Roman"/>
@@ -4804,7 +5737,18 @@
           <w:szCs w:val="24"/>
           <w:lang w:eastAsia="pt-PT"/>
         </w:rPr>
-        <w:t>)==</w:t>
+        <w:t>)=</w:t>
+      </w:r>
+      <w:proofErr w:type="gramEnd"/>
+      <w:r>
+        <w:rPr>
+          <w:rFonts w:ascii="Consolas" w:eastAsia="Times New Roman" w:hAnsi="Consolas" w:cs="Times New Roman"/>
+          <w:color w:val="D4D4D4"/>
+          <w:sz w:val="24"/>
+          <w:szCs w:val="24"/>
+          <w:lang w:eastAsia="pt-PT"/>
+        </w:rPr>
+        <w:t>=</w:t>
       </w:r>
       <w:r>
         <w:rPr>
@@ -4834,17 +5778,39 @@
           <w:szCs w:val="24"/>
           <w:lang w:eastAsia="pt-PT"/>
         </w:rPr>
-        <w:t>"Par"</w:t>
-      </w:r>
-      <w:r>
-        <w:rPr>
-          <w:rFonts w:ascii="Consolas" w:eastAsia="Times New Roman" w:hAnsi="Consolas" w:cs="Times New Roman"/>
-          <w:color w:val="D4D4D4"/>
-          <w:sz w:val="24"/>
-          <w:szCs w:val="24"/>
-          <w:lang w:eastAsia="pt-PT"/>
-        </w:rPr>
-        <w:t xml:space="preserve"> : </w:t>
+        <w:t>"Par</w:t>
+      </w:r>
+      <w:proofErr w:type="gramStart"/>
+      <w:r>
+        <w:rPr>
+          <w:rFonts w:ascii="Consolas" w:eastAsia="Times New Roman" w:hAnsi="Consolas" w:cs="Times New Roman"/>
+          <w:color w:val="CE9178"/>
+          <w:sz w:val="24"/>
+          <w:szCs w:val="24"/>
+          <w:lang w:eastAsia="pt-PT"/>
+        </w:rPr>
+        <w:t>"</w:t>
+      </w:r>
+      <w:r>
+        <w:rPr>
+          <w:rFonts w:ascii="Consolas" w:eastAsia="Times New Roman" w:hAnsi="Consolas" w:cs="Times New Roman"/>
+          <w:color w:val="D4D4D4"/>
+          <w:sz w:val="24"/>
+          <w:szCs w:val="24"/>
+          <w:lang w:eastAsia="pt-PT"/>
+        </w:rPr>
+        <w:t xml:space="preserve"> :</w:t>
+      </w:r>
+      <w:proofErr w:type="gramEnd"/>
+      <w:r>
+        <w:rPr>
+          <w:rFonts w:ascii="Consolas" w:eastAsia="Times New Roman" w:hAnsi="Consolas" w:cs="Times New Roman"/>
+          <w:color w:val="D4D4D4"/>
+          <w:sz w:val="24"/>
+          <w:szCs w:val="24"/>
+          <w:lang w:eastAsia="pt-PT"/>
+        </w:rPr>
+        <w:t xml:space="preserve"> </w:t>
       </w:r>
       <w:r>
         <w:rPr>
@@ -4889,6 +5855,7 @@
           <w:lang w:eastAsia="pt-PT"/>
         </w:rPr>
       </w:pPr>
+      <w:proofErr w:type="gramStart"/>
       <w:r>
         <w:rPr>
           <w:rFonts w:ascii="Consolas" w:eastAsia="Times New Roman" w:hAnsi="Consolas" w:cs="Times New Roman"/>
@@ -4929,6 +5896,7 @@
         </w:rPr>
         <w:t>(</w:t>
       </w:r>
+      <w:proofErr w:type="gramEnd"/>
       <w:r>
         <w:rPr>
           <w:rFonts w:ascii="Consolas" w:eastAsia="Times New Roman" w:hAnsi="Consolas" w:cs="Times New Roman"/>
@@ -4989,6 +5957,7 @@
         </w:rPr>
         <w:t xml:space="preserve"> + </w:t>
       </w:r>
+      <w:proofErr w:type="spellStart"/>
       <w:r>
         <w:rPr>
           <w:rFonts w:ascii="Consolas" w:eastAsia="Times New Roman" w:hAnsi="Consolas" w:cs="Times New Roman"/>
@@ -4999,6 +5968,7 @@
         </w:rPr>
         <w:t>typeof</w:t>
       </w:r>
+      <w:proofErr w:type="spellEnd"/>
       <w:r>
         <w:rPr>
           <w:rFonts w:ascii="Consolas" w:eastAsia="Times New Roman" w:hAnsi="Consolas" w:cs="Times New Roman"/>
@@ -5037,7 +6007,29 @@
           <w:szCs w:val="24"/>
           <w:lang w:eastAsia="pt-PT"/>
         </w:rPr>
-        <w:t>//typeof -&gt; retorna com o tipo da variável.</w:t>
+        <w:t>//</w:t>
+      </w:r>
+      <w:proofErr w:type="spellStart"/>
+      <w:r>
+        <w:rPr>
+          <w:rFonts w:ascii="Consolas" w:eastAsia="Times New Roman" w:hAnsi="Consolas" w:cs="Times New Roman"/>
+          <w:color w:val="6A9955"/>
+          <w:sz w:val="24"/>
+          <w:szCs w:val="24"/>
+          <w:lang w:eastAsia="pt-PT"/>
+        </w:rPr>
+        <w:t>typeof</w:t>
+      </w:r>
+      <w:proofErr w:type="spellEnd"/>
+      <w:r>
+        <w:rPr>
+          <w:rFonts w:ascii="Consolas" w:eastAsia="Times New Roman" w:hAnsi="Consolas" w:cs="Times New Roman"/>
+          <w:color w:val="6A9955"/>
+          <w:sz w:val="24"/>
+          <w:szCs w:val="24"/>
+          <w:lang w:eastAsia="pt-PT"/>
+        </w:rPr>
+        <w:t xml:space="preserve"> -&gt; retorna com o tipo da variável.</w:t>
       </w:r>
     </w:p>
     <w:p>
@@ -5093,6 +6085,8 @@
         </w:rPr>
         <w:t>(</w:t>
       </w:r>
+      <w:proofErr w:type="spellStart"/>
+      <w:proofErr w:type="gramStart"/>
       <w:r>
         <w:rPr>
           <w:rFonts w:ascii="Consolas" w:eastAsia="Times New Roman" w:hAnsi="Consolas" w:cs="Times New Roman"/>
@@ -5123,6 +6117,8 @@
         </w:rPr>
         <w:t>toFixed</w:t>
       </w:r>
+      <w:proofErr w:type="spellEnd"/>
+      <w:proofErr w:type="gramEnd"/>
       <w:r>
         <w:rPr>
           <w:rFonts w:ascii="Consolas" w:eastAsia="Times New Roman" w:hAnsi="Consolas" w:cs="Times New Roman"/>
@@ -5153,6 +6149,7 @@
         </w:rPr>
         <w:t>).</w:t>
       </w:r>
+      <w:proofErr w:type="spellStart"/>
       <w:r>
         <w:rPr>
           <w:rFonts w:ascii="Consolas" w:eastAsia="Times New Roman" w:hAnsi="Consolas" w:cs="Times New Roman"/>
@@ -5163,6 +6160,7 @@
         </w:rPr>
         <w:t>replace</w:t>
       </w:r>
+      <w:proofErr w:type="spellEnd"/>
       <w:r>
         <w:rPr>
           <w:rFonts w:ascii="Consolas" w:eastAsia="Times New Roman" w:hAnsi="Consolas" w:cs="Times New Roman"/>
@@ -5221,7 +6219,85 @@
           <w:szCs w:val="24"/>
           <w:lang w:eastAsia="pt-PT"/>
         </w:rPr>
-        <w:t>// .tofixxed -&gt; determina a qtde de casas decimais. .replace -&gt; troca o ponto pela virgula.</w:t>
+        <w:t>// .</w:t>
+      </w:r>
+      <w:proofErr w:type="spellStart"/>
+      <w:r>
+        <w:rPr>
+          <w:rFonts w:ascii="Consolas" w:eastAsia="Times New Roman" w:hAnsi="Consolas" w:cs="Times New Roman"/>
+          <w:color w:val="6A9955"/>
+          <w:sz w:val="24"/>
+          <w:szCs w:val="24"/>
+          <w:lang w:eastAsia="pt-PT"/>
+        </w:rPr>
+        <w:t>tofixxed</w:t>
+      </w:r>
+      <w:proofErr w:type="spellEnd"/>
+      <w:r>
+        <w:rPr>
+          <w:rFonts w:ascii="Consolas" w:eastAsia="Times New Roman" w:hAnsi="Consolas" w:cs="Times New Roman"/>
+          <w:color w:val="6A9955"/>
+          <w:sz w:val="24"/>
+          <w:szCs w:val="24"/>
+          <w:lang w:eastAsia="pt-PT"/>
+        </w:rPr>
+        <w:t xml:space="preserve"> -&gt; determina a </w:t>
+      </w:r>
+      <w:proofErr w:type="spellStart"/>
+      <w:r>
+        <w:rPr>
+          <w:rFonts w:ascii="Consolas" w:eastAsia="Times New Roman" w:hAnsi="Consolas" w:cs="Times New Roman"/>
+          <w:color w:val="6A9955"/>
+          <w:sz w:val="24"/>
+          <w:szCs w:val="24"/>
+          <w:lang w:eastAsia="pt-PT"/>
+        </w:rPr>
+        <w:t>qtde</w:t>
+      </w:r>
+      <w:proofErr w:type="spellEnd"/>
+      <w:r>
+        <w:rPr>
+          <w:rFonts w:ascii="Consolas" w:eastAsia="Times New Roman" w:hAnsi="Consolas" w:cs="Times New Roman"/>
+          <w:color w:val="6A9955"/>
+          <w:sz w:val="24"/>
+          <w:szCs w:val="24"/>
+          <w:lang w:eastAsia="pt-PT"/>
+        </w:rPr>
+        <w:t xml:space="preserve"> de casas decimais. </w:t>
+      </w:r>
+      <w:proofErr w:type="gramStart"/>
+      <w:r>
+        <w:rPr>
+          <w:rFonts w:ascii="Consolas" w:eastAsia="Times New Roman" w:hAnsi="Consolas" w:cs="Times New Roman"/>
+          <w:color w:val="6A9955"/>
+          <w:sz w:val="24"/>
+          <w:szCs w:val="24"/>
+          <w:lang w:eastAsia="pt-PT"/>
+        </w:rPr>
+        <w:t>.</w:t>
+      </w:r>
+      <w:proofErr w:type="spellStart"/>
+      <w:r>
+        <w:rPr>
+          <w:rFonts w:ascii="Consolas" w:eastAsia="Times New Roman" w:hAnsi="Consolas" w:cs="Times New Roman"/>
+          <w:color w:val="6A9955"/>
+          <w:sz w:val="24"/>
+          <w:szCs w:val="24"/>
+          <w:lang w:eastAsia="pt-PT"/>
+        </w:rPr>
+        <w:t>replace</w:t>
+      </w:r>
+      <w:proofErr w:type="spellEnd"/>
+      <w:proofErr w:type="gramEnd"/>
+      <w:r>
+        <w:rPr>
+          <w:rFonts w:ascii="Consolas" w:eastAsia="Times New Roman" w:hAnsi="Consolas" w:cs="Times New Roman"/>
+          <w:color w:val="6A9955"/>
+          <w:sz w:val="24"/>
+          <w:szCs w:val="24"/>
+          <w:lang w:eastAsia="pt-PT"/>
+        </w:rPr>
+        <w:t xml:space="preserve"> -&gt; troca o ponto pela virgula.</w:t>
       </w:r>
     </w:p>
     <w:p>
@@ -5289,6 +6365,7 @@
         </w:rPr>
         <w:t xml:space="preserve"> = </w:t>
       </w:r>
+      <w:proofErr w:type="spellStart"/>
       <w:r>
         <w:rPr>
           <w:rFonts w:ascii="Consolas" w:eastAsia="Times New Roman" w:hAnsi="Consolas" w:cs="Times New Roman"/>
@@ -5299,6 +6376,7 @@
         </w:rPr>
         <w:t>new</w:t>
       </w:r>
+      <w:proofErr w:type="spellEnd"/>
       <w:r>
         <w:rPr>
           <w:rFonts w:ascii="Consolas" w:eastAsia="Times New Roman" w:hAnsi="Consolas" w:cs="Times New Roman"/>
@@ -5309,6 +6387,7 @@
         </w:rPr>
         <w:t xml:space="preserve"> </w:t>
       </w:r>
+      <w:proofErr w:type="gramStart"/>
       <w:r>
         <w:rPr>
           <w:rFonts w:ascii="Consolas" w:eastAsia="Times New Roman" w:hAnsi="Consolas" w:cs="Times New Roman"/>
@@ -5327,7 +6406,18 @@
           <w:szCs w:val="24"/>
           <w:lang w:eastAsia="pt-PT"/>
         </w:rPr>
-        <w:t>()</w:t>
+        <w:t>(</w:t>
+      </w:r>
+      <w:proofErr w:type="gramEnd"/>
+      <w:r>
+        <w:rPr>
+          <w:rFonts w:ascii="Consolas" w:eastAsia="Times New Roman" w:hAnsi="Consolas" w:cs="Times New Roman"/>
+          <w:color w:val="D4D4D4"/>
+          <w:sz w:val="24"/>
+          <w:szCs w:val="24"/>
+          <w:lang w:eastAsia="pt-PT"/>
+        </w:rPr>
+        <w:t>)</w:t>
       </w:r>
     </w:p>
     <w:p>
@@ -5382,6 +6472,8 @@
         </w:rPr>
         <w:t xml:space="preserve"> = </w:t>
       </w:r>
+      <w:proofErr w:type="spellStart"/>
+      <w:proofErr w:type="gramStart"/>
       <w:r>
         <w:rPr>
           <w:rFonts w:ascii="Consolas" w:eastAsia="Times New Roman" w:hAnsi="Consolas" w:cs="Times New Roman"/>
@@ -5412,6 +6504,8 @@
         </w:rPr>
         <w:t>getHours</w:t>
       </w:r>
+      <w:proofErr w:type="spellEnd"/>
+      <w:proofErr w:type="gramEnd"/>
       <w:r>
         <w:rPr>
           <w:rFonts w:ascii="Consolas" w:eastAsia="Times New Roman" w:hAnsi="Consolas" w:cs="Times New Roman"/>
@@ -5431,6 +6525,1954 @@
           <w:lang w:eastAsia="pt-PT"/>
         </w:rPr>
         <w:t>// informa a hora atual no sistema</w:t>
+      </w:r>
+    </w:p>
+    <w:p>
+      <w:pPr>
+        <w:shd w:val="clear" w:color="auto" w:fill="1E1E1E"/>
+        <w:spacing w:after="0" w:line="405" w:lineRule="atLeast"/>
+        <w:rPr>
+          <w:rFonts w:ascii="Consolas" w:eastAsia="Times New Roman" w:hAnsi="Consolas" w:cs="Times New Roman"/>
+          <w:color w:val="D4D4D4"/>
+          <w:sz w:val="24"/>
+          <w:szCs w:val="24"/>
+          <w:lang w:eastAsia="pt-PT"/>
+        </w:rPr>
+      </w:pPr>
+      <w:proofErr w:type="spellStart"/>
+      <w:r>
+        <w:rPr>
+          <w:rFonts w:ascii="Consolas" w:eastAsia="Times New Roman" w:hAnsi="Consolas" w:cs="Times New Roman"/>
+          <w:color w:val="569CD6"/>
+          <w:sz w:val="24"/>
+          <w:szCs w:val="24"/>
+          <w:lang w:eastAsia="pt-PT"/>
+        </w:rPr>
+        <w:t>let</w:t>
+      </w:r>
+      <w:proofErr w:type="spellEnd"/>
+      <w:r>
+        <w:rPr>
+          <w:rFonts w:ascii="Consolas" w:eastAsia="Times New Roman" w:hAnsi="Consolas" w:cs="Times New Roman"/>
+          <w:color w:val="D4D4D4"/>
+          <w:sz w:val="24"/>
+          <w:szCs w:val="24"/>
+          <w:lang w:eastAsia="pt-PT"/>
+        </w:rPr>
+        <w:t xml:space="preserve"> </w:t>
+      </w:r>
+      <w:r>
+        <w:rPr>
+          <w:rFonts w:ascii="Consolas" w:eastAsia="Times New Roman" w:hAnsi="Consolas" w:cs="Times New Roman"/>
+          <w:color w:val="9CDCFE"/>
+          <w:sz w:val="24"/>
+          <w:szCs w:val="24"/>
+          <w:lang w:eastAsia="pt-PT"/>
+        </w:rPr>
+        <w:t>num</w:t>
+      </w:r>
+      <w:r>
+        <w:rPr>
+          <w:rFonts w:ascii="Consolas" w:eastAsia="Times New Roman" w:hAnsi="Consolas" w:cs="Times New Roman"/>
+          <w:color w:val="D4D4D4"/>
+          <w:sz w:val="24"/>
+          <w:szCs w:val="24"/>
+          <w:lang w:eastAsia="pt-PT"/>
+        </w:rPr>
+        <w:t xml:space="preserve"> = [</w:t>
+      </w:r>
+      <w:r>
+        <w:rPr>
+          <w:rFonts w:ascii="Consolas" w:eastAsia="Times New Roman" w:hAnsi="Consolas" w:cs="Times New Roman"/>
+          <w:color w:val="B5CEA8"/>
+          <w:sz w:val="24"/>
+          <w:szCs w:val="24"/>
+          <w:lang w:eastAsia="pt-PT"/>
+        </w:rPr>
+        <w:t>5</w:t>
+      </w:r>
+      <w:r>
+        <w:rPr>
+          <w:rFonts w:ascii="Consolas" w:eastAsia="Times New Roman" w:hAnsi="Consolas" w:cs="Times New Roman"/>
+          <w:color w:val="D4D4D4"/>
+          <w:sz w:val="24"/>
+          <w:szCs w:val="24"/>
+          <w:lang w:eastAsia="pt-PT"/>
+        </w:rPr>
+        <w:t xml:space="preserve">, </w:t>
+      </w:r>
+      <w:r>
+        <w:rPr>
+          <w:rFonts w:ascii="Consolas" w:eastAsia="Times New Roman" w:hAnsi="Consolas" w:cs="Times New Roman"/>
+          <w:color w:val="B5CEA8"/>
+          <w:sz w:val="24"/>
+          <w:szCs w:val="24"/>
+          <w:lang w:eastAsia="pt-PT"/>
+        </w:rPr>
+        <w:t>8</w:t>
+      </w:r>
+      <w:r>
+        <w:rPr>
+          <w:rFonts w:ascii="Consolas" w:eastAsia="Times New Roman" w:hAnsi="Consolas" w:cs="Times New Roman"/>
+          <w:color w:val="D4D4D4"/>
+          <w:sz w:val="24"/>
+          <w:szCs w:val="24"/>
+          <w:lang w:eastAsia="pt-PT"/>
+        </w:rPr>
+        <w:t xml:space="preserve">, </w:t>
+      </w:r>
+      <w:r>
+        <w:rPr>
+          <w:rFonts w:ascii="Consolas" w:eastAsia="Times New Roman" w:hAnsi="Consolas" w:cs="Times New Roman"/>
+          <w:color w:val="B5CEA8"/>
+          <w:sz w:val="24"/>
+          <w:szCs w:val="24"/>
+          <w:lang w:eastAsia="pt-PT"/>
+        </w:rPr>
+        <w:t>4</w:t>
+      </w:r>
+      <w:r>
+        <w:rPr>
+          <w:rFonts w:ascii="Consolas" w:eastAsia="Times New Roman" w:hAnsi="Consolas" w:cs="Times New Roman"/>
+          <w:color w:val="D4D4D4"/>
+          <w:sz w:val="24"/>
+          <w:szCs w:val="24"/>
+          <w:lang w:eastAsia="pt-PT"/>
+        </w:rPr>
+        <w:t xml:space="preserve">, </w:t>
+      </w:r>
+      <w:r>
+        <w:rPr>
+          <w:rFonts w:ascii="Consolas" w:eastAsia="Times New Roman" w:hAnsi="Consolas" w:cs="Times New Roman"/>
+          <w:color w:val="B5CEA8"/>
+          <w:sz w:val="24"/>
+          <w:szCs w:val="24"/>
+          <w:lang w:eastAsia="pt-PT"/>
+        </w:rPr>
+        <w:t>7</w:t>
+      </w:r>
+      <w:r>
+        <w:rPr>
+          <w:rFonts w:ascii="Consolas" w:eastAsia="Times New Roman" w:hAnsi="Consolas" w:cs="Times New Roman"/>
+          <w:color w:val="D4D4D4"/>
+          <w:sz w:val="24"/>
+          <w:szCs w:val="24"/>
+          <w:lang w:eastAsia="pt-PT"/>
+        </w:rPr>
+        <w:t xml:space="preserve">, </w:t>
+      </w:r>
+      <w:r>
+        <w:rPr>
+          <w:rFonts w:ascii="Consolas" w:eastAsia="Times New Roman" w:hAnsi="Consolas" w:cs="Times New Roman"/>
+          <w:color w:val="B5CEA8"/>
+          <w:sz w:val="24"/>
+          <w:szCs w:val="24"/>
+          <w:lang w:eastAsia="pt-PT"/>
+        </w:rPr>
+        <w:t>1</w:t>
+      </w:r>
+      <w:r>
+        <w:rPr>
+          <w:rFonts w:ascii="Consolas" w:eastAsia="Times New Roman" w:hAnsi="Consolas" w:cs="Times New Roman"/>
+          <w:color w:val="D4D4D4"/>
+          <w:sz w:val="24"/>
+          <w:szCs w:val="24"/>
+          <w:lang w:eastAsia="pt-PT"/>
+        </w:rPr>
+        <w:t>, -</w:t>
+      </w:r>
+      <w:r>
+        <w:rPr>
+          <w:rFonts w:ascii="Consolas" w:eastAsia="Times New Roman" w:hAnsi="Consolas" w:cs="Times New Roman"/>
+          <w:color w:val="B5CEA8"/>
+          <w:sz w:val="24"/>
+          <w:szCs w:val="24"/>
+          <w:lang w:eastAsia="pt-PT"/>
+        </w:rPr>
+        <w:t>9</w:t>
+      </w:r>
+      <w:r>
+        <w:rPr>
+          <w:rFonts w:ascii="Consolas" w:eastAsia="Times New Roman" w:hAnsi="Consolas" w:cs="Times New Roman"/>
+          <w:color w:val="D4D4D4"/>
+          <w:sz w:val="24"/>
+          <w:szCs w:val="24"/>
+          <w:lang w:eastAsia="pt-PT"/>
+        </w:rPr>
+        <w:t>]</w:t>
+      </w:r>
+    </w:p>
+    <w:p>
+      <w:pPr>
+        <w:shd w:val="clear" w:color="auto" w:fill="1E1E1E"/>
+        <w:spacing w:after="0" w:line="405" w:lineRule="atLeast"/>
+        <w:rPr>
+          <w:rFonts w:ascii="Consolas" w:eastAsia="Times New Roman" w:hAnsi="Consolas" w:cs="Times New Roman"/>
+          <w:color w:val="D4D4D4"/>
+          <w:sz w:val="24"/>
+          <w:szCs w:val="24"/>
+          <w:lang w:eastAsia="pt-PT"/>
+        </w:rPr>
+      </w:pPr>
+      <w:proofErr w:type="spellStart"/>
+      <w:proofErr w:type="gramStart"/>
+      <w:r>
+        <w:rPr>
+          <w:rFonts w:ascii="Consolas" w:eastAsia="Times New Roman" w:hAnsi="Consolas" w:cs="Times New Roman"/>
+          <w:color w:val="9CDCFE"/>
+          <w:sz w:val="24"/>
+          <w:szCs w:val="24"/>
+          <w:lang w:eastAsia="pt-PT"/>
+        </w:rPr>
+        <w:t>num</w:t>
+      </w:r>
+      <w:r>
+        <w:rPr>
+          <w:rFonts w:ascii="Consolas" w:eastAsia="Times New Roman" w:hAnsi="Consolas" w:cs="Times New Roman"/>
+          <w:color w:val="D4D4D4"/>
+          <w:sz w:val="24"/>
+          <w:szCs w:val="24"/>
+          <w:lang w:eastAsia="pt-PT"/>
+        </w:rPr>
+        <w:t>.</w:t>
+      </w:r>
+      <w:r>
+        <w:rPr>
+          <w:rFonts w:ascii="Consolas" w:eastAsia="Times New Roman" w:hAnsi="Consolas" w:cs="Times New Roman"/>
+          <w:color w:val="DCDCAA"/>
+          <w:sz w:val="24"/>
+          <w:szCs w:val="24"/>
+          <w:lang w:eastAsia="pt-PT"/>
+        </w:rPr>
+        <w:t>push</w:t>
+      </w:r>
+      <w:proofErr w:type="spellEnd"/>
+      <w:proofErr w:type="gramEnd"/>
+      <w:r>
+        <w:rPr>
+          <w:rFonts w:ascii="Consolas" w:eastAsia="Times New Roman" w:hAnsi="Consolas" w:cs="Times New Roman"/>
+          <w:color w:val="D4D4D4"/>
+          <w:sz w:val="24"/>
+          <w:szCs w:val="24"/>
+          <w:lang w:eastAsia="pt-PT"/>
+        </w:rPr>
+        <w:t>(</w:t>
+      </w:r>
+      <w:r>
+        <w:rPr>
+          <w:rFonts w:ascii="Consolas" w:eastAsia="Times New Roman" w:hAnsi="Consolas" w:cs="Times New Roman"/>
+          <w:color w:val="B5CEA8"/>
+          <w:sz w:val="24"/>
+          <w:szCs w:val="24"/>
+          <w:lang w:eastAsia="pt-PT"/>
+        </w:rPr>
+        <w:t>2</w:t>
+      </w:r>
+      <w:r>
+        <w:rPr>
+          <w:rFonts w:ascii="Consolas" w:eastAsia="Times New Roman" w:hAnsi="Consolas" w:cs="Times New Roman"/>
+          <w:color w:val="D4D4D4"/>
+          <w:sz w:val="24"/>
+          <w:szCs w:val="24"/>
+          <w:lang w:eastAsia="pt-PT"/>
+        </w:rPr>
+        <w:t xml:space="preserve">) </w:t>
+      </w:r>
+      <w:r>
+        <w:rPr>
+          <w:rFonts w:ascii="Consolas" w:eastAsia="Times New Roman" w:hAnsi="Consolas" w:cs="Times New Roman"/>
+          <w:color w:val="6A9955"/>
+          <w:sz w:val="24"/>
+          <w:szCs w:val="24"/>
+          <w:lang w:eastAsia="pt-PT"/>
+        </w:rPr>
+        <w:t xml:space="preserve">// inseri o elemento 2 na </w:t>
+      </w:r>
+      <w:proofErr w:type="spellStart"/>
+      <w:r>
+        <w:rPr>
+          <w:rFonts w:ascii="Consolas" w:eastAsia="Times New Roman" w:hAnsi="Consolas" w:cs="Times New Roman"/>
+          <w:color w:val="6A9955"/>
+          <w:sz w:val="24"/>
+          <w:szCs w:val="24"/>
+          <w:lang w:eastAsia="pt-PT"/>
+        </w:rPr>
+        <w:t>proxima</w:t>
+      </w:r>
+      <w:proofErr w:type="spellEnd"/>
+      <w:r>
+        <w:rPr>
+          <w:rFonts w:ascii="Consolas" w:eastAsia="Times New Roman" w:hAnsi="Consolas" w:cs="Times New Roman"/>
+          <w:color w:val="6A9955"/>
+          <w:sz w:val="24"/>
+          <w:szCs w:val="24"/>
+          <w:lang w:eastAsia="pt-PT"/>
+        </w:rPr>
+        <w:t xml:space="preserve"> posição da </w:t>
+      </w:r>
+      <w:proofErr w:type="spellStart"/>
+      <w:r>
+        <w:rPr>
+          <w:rFonts w:ascii="Consolas" w:eastAsia="Times New Roman" w:hAnsi="Consolas" w:cs="Times New Roman"/>
+          <w:color w:val="6A9955"/>
+          <w:sz w:val="24"/>
+          <w:szCs w:val="24"/>
+          <w:lang w:eastAsia="pt-PT"/>
+        </w:rPr>
+        <w:t>array</w:t>
+      </w:r>
+      <w:proofErr w:type="spellEnd"/>
+      <w:r>
+        <w:rPr>
+          <w:rFonts w:ascii="Consolas" w:eastAsia="Times New Roman" w:hAnsi="Consolas" w:cs="Times New Roman"/>
+          <w:color w:val="6A9955"/>
+          <w:sz w:val="24"/>
+          <w:szCs w:val="24"/>
+          <w:lang w:eastAsia="pt-PT"/>
+        </w:rPr>
+        <w:t>.</w:t>
+      </w:r>
+    </w:p>
+    <w:p>
+      <w:pPr>
+        <w:shd w:val="clear" w:color="auto" w:fill="1E1E1E"/>
+        <w:spacing w:after="0" w:line="405" w:lineRule="atLeast"/>
+        <w:rPr>
+          <w:rFonts w:ascii="Consolas" w:eastAsia="Times New Roman" w:hAnsi="Consolas" w:cs="Times New Roman"/>
+          <w:color w:val="D4D4D4"/>
+          <w:sz w:val="24"/>
+          <w:szCs w:val="24"/>
+          <w:lang w:eastAsia="pt-PT"/>
+        </w:rPr>
+      </w:pPr>
+      <w:proofErr w:type="spellStart"/>
+      <w:proofErr w:type="gramStart"/>
+      <w:r>
+        <w:rPr>
+          <w:rFonts w:ascii="Consolas" w:eastAsia="Times New Roman" w:hAnsi="Consolas" w:cs="Times New Roman"/>
+          <w:color w:val="9CDCFE"/>
+          <w:sz w:val="24"/>
+          <w:szCs w:val="24"/>
+          <w:lang w:eastAsia="pt-PT"/>
+        </w:rPr>
+        <w:t>num</w:t>
+      </w:r>
+      <w:r>
+        <w:rPr>
+          <w:rFonts w:ascii="Consolas" w:eastAsia="Times New Roman" w:hAnsi="Consolas" w:cs="Times New Roman"/>
+          <w:color w:val="D4D4D4"/>
+          <w:sz w:val="24"/>
+          <w:szCs w:val="24"/>
+          <w:lang w:eastAsia="pt-PT"/>
+        </w:rPr>
+        <w:t>.</w:t>
+      </w:r>
+      <w:r>
+        <w:rPr>
+          <w:rFonts w:ascii="Consolas" w:eastAsia="Times New Roman" w:hAnsi="Consolas" w:cs="Times New Roman"/>
+          <w:color w:val="DCDCAA"/>
+          <w:sz w:val="24"/>
+          <w:szCs w:val="24"/>
+          <w:lang w:eastAsia="pt-PT"/>
+        </w:rPr>
+        <w:t>sort</w:t>
+      </w:r>
+      <w:proofErr w:type="spellEnd"/>
+      <w:proofErr w:type="gramEnd"/>
+      <w:r>
+        <w:rPr>
+          <w:rFonts w:ascii="Consolas" w:eastAsia="Times New Roman" w:hAnsi="Consolas" w:cs="Times New Roman"/>
+          <w:color w:val="D4D4D4"/>
+          <w:sz w:val="24"/>
+          <w:szCs w:val="24"/>
+          <w:lang w:eastAsia="pt-PT"/>
+        </w:rPr>
+        <w:t xml:space="preserve">() </w:t>
+      </w:r>
+      <w:r>
+        <w:rPr>
+          <w:rFonts w:ascii="Consolas" w:eastAsia="Times New Roman" w:hAnsi="Consolas" w:cs="Times New Roman"/>
+          <w:color w:val="6A9955"/>
+          <w:sz w:val="24"/>
+          <w:szCs w:val="24"/>
+          <w:lang w:eastAsia="pt-PT"/>
+        </w:rPr>
+        <w:t>// classificar os valores em ordem crescente.</w:t>
+      </w:r>
+    </w:p>
+    <w:p>
+      <w:pPr>
+        <w:shd w:val="clear" w:color="auto" w:fill="1E1E1E"/>
+        <w:spacing w:after="0" w:line="405" w:lineRule="atLeast"/>
+        <w:rPr>
+          <w:rFonts w:ascii="Consolas" w:eastAsia="Times New Roman" w:hAnsi="Consolas" w:cs="Times New Roman"/>
+          <w:color w:val="D4D4D4"/>
+          <w:sz w:val="24"/>
+          <w:szCs w:val="24"/>
+          <w:lang w:eastAsia="pt-PT"/>
+        </w:rPr>
+      </w:pPr>
+      <w:proofErr w:type="gramStart"/>
+      <w:r>
+        <w:rPr>
+          <w:rFonts w:ascii="Consolas" w:eastAsia="Times New Roman" w:hAnsi="Consolas" w:cs="Times New Roman"/>
+          <w:color w:val="9CDCFE"/>
+          <w:sz w:val="24"/>
+          <w:szCs w:val="24"/>
+          <w:lang w:eastAsia="pt-PT"/>
+        </w:rPr>
+        <w:t>console</w:t>
+      </w:r>
+      <w:r>
+        <w:rPr>
+          <w:rFonts w:ascii="Consolas" w:eastAsia="Times New Roman" w:hAnsi="Consolas" w:cs="Times New Roman"/>
+          <w:color w:val="D4D4D4"/>
+          <w:sz w:val="24"/>
+          <w:szCs w:val="24"/>
+          <w:lang w:eastAsia="pt-PT"/>
+        </w:rPr>
+        <w:t>.</w:t>
+      </w:r>
+      <w:r>
+        <w:rPr>
+          <w:rFonts w:ascii="Consolas" w:eastAsia="Times New Roman" w:hAnsi="Consolas" w:cs="Times New Roman"/>
+          <w:color w:val="DCDCAA"/>
+          <w:sz w:val="24"/>
+          <w:szCs w:val="24"/>
+          <w:lang w:eastAsia="pt-PT"/>
+        </w:rPr>
+        <w:t>log</w:t>
+      </w:r>
+      <w:r>
+        <w:rPr>
+          <w:rFonts w:ascii="Consolas" w:eastAsia="Times New Roman" w:hAnsi="Consolas" w:cs="Times New Roman"/>
+          <w:color w:val="D4D4D4"/>
+          <w:sz w:val="24"/>
+          <w:szCs w:val="24"/>
+          <w:lang w:eastAsia="pt-PT"/>
+        </w:rPr>
+        <w:t>(</w:t>
+      </w:r>
+      <w:proofErr w:type="gramEnd"/>
+      <w:r>
+        <w:rPr>
+          <w:rFonts w:ascii="Consolas" w:eastAsia="Times New Roman" w:hAnsi="Consolas" w:cs="Times New Roman"/>
+          <w:color w:val="CE9178"/>
+          <w:sz w:val="24"/>
+          <w:szCs w:val="24"/>
+          <w:lang w:eastAsia="pt-PT"/>
+        </w:rPr>
+        <w:t xml:space="preserve">`Nosso vetor é o </w:t>
+      </w:r>
+      <w:r>
+        <w:rPr>
+          <w:rFonts w:ascii="Consolas" w:eastAsia="Times New Roman" w:hAnsi="Consolas" w:cs="Times New Roman"/>
+          <w:color w:val="569CD6"/>
+          <w:sz w:val="24"/>
+          <w:szCs w:val="24"/>
+          <w:lang w:eastAsia="pt-PT"/>
+        </w:rPr>
+        <w:t>${</w:t>
+      </w:r>
+      <w:r>
+        <w:rPr>
+          <w:rFonts w:ascii="Consolas" w:eastAsia="Times New Roman" w:hAnsi="Consolas" w:cs="Times New Roman"/>
+          <w:color w:val="9CDCFE"/>
+          <w:sz w:val="24"/>
+          <w:szCs w:val="24"/>
+          <w:lang w:eastAsia="pt-PT"/>
+        </w:rPr>
+        <w:t>num</w:t>
+      </w:r>
+      <w:r>
+        <w:rPr>
+          <w:rFonts w:ascii="Consolas" w:eastAsia="Times New Roman" w:hAnsi="Consolas" w:cs="Times New Roman"/>
+          <w:color w:val="569CD6"/>
+          <w:sz w:val="24"/>
+          <w:szCs w:val="24"/>
+          <w:lang w:eastAsia="pt-PT"/>
+        </w:rPr>
+        <w:t>}</w:t>
+      </w:r>
+      <w:r>
+        <w:rPr>
+          <w:rFonts w:ascii="Consolas" w:eastAsia="Times New Roman" w:hAnsi="Consolas" w:cs="Times New Roman"/>
+          <w:color w:val="CE9178"/>
+          <w:sz w:val="24"/>
+          <w:szCs w:val="24"/>
+          <w:lang w:eastAsia="pt-PT"/>
+        </w:rPr>
+        <w:t>`</w:t>
+      </w:r>
+      <w:r>
+        <w:rPr>
+          <w:rFonts w:ascii="Consolas" w:eastAsia="Times New Roman" w:hAnsi="Consolas" w:cs="Times New Roman"/>
+          <w:color w:val="D4D4D4"/>
+          <w:sz w:val="24"/>
+          <w:szCs w:val="24"/>
+          <w:lang w:eastAsia="pt-PT"/>
+        </w:rPr>
+        <w:t>)</w:t>
+      </w:r>
+    </w:p>
+    <w:p>
+      <w:pPr>
+        <w:shd w:val="clear" w:color="auto" w:fill="1E1E1E"/>
+        <w:spacing w:after="0" w:line="405" w:lineRule="atLeast"/>
+        <w:rPr>
+          <w:rFonts w:ascii="Consolas" w:eastAsia="Times New Roman" w:hAnsi="Consolas" w:cs="Times New Roman"/>
+          <w:color w:val="D4D4D4"/>
+          <w:sz w:val="24"/>
+          <w:szCs w:val="24"/>
+          <w:lang w:eastAsia="pt-PT"/>
+        </w:rPr>
+      </w:pPr>
+      <w:proofErr w:type="gramStart"/>
+      <w:r>
+        <w:rPr>
+          <w:rFonts w:ascii="Consolas" w:eastAsia="Times New Roman" w:hAnsi="Consolas" w:cs="Times New Roman"/>
+          <w:color w:val="9CDCFE"/>
+          <w:sz w:val="24"/>
+          <w:szCs w:val="24"/>
+          <w:lang w:eastAsia="pt-PT"/>
+        </w:rPr>
+        <w:t>console</w:t>
+      </w:r>
+      <w:r>
+        <w:rPr>
+          <w:rFonts w:ascii="Consolas" w:eastAsia="Times New Roman" w:hAnsi="Consolas" w:cs="Times New Roman"/>
+          <w:color w:val="D4D4D4"/>
+          <w:sz w:val="24"/>
+          <w:szCs w:val="24"/>
+          <w:lang w:eastAsia="pt-PT"/>
+        </w:rPr>
+        <w:t>.</w:t>
+      </w:r>
+      <w:r>
+        <w:rPr>
+          <w:rFonts w:ascii="Consolas" w:eastAsia="Times New Roman" w:hAnsi="Consolas" w:cs="Times New Roman"/>
+          <w:color w:val="DCDCAA"/>
+          <w:sz w:val="24"/>
+          <w:szCs w:val="24"/>
+          <w:lang w:eastAsia="pt-PT"/>
+        </w:rPr>
+        <w:t>log</w:t>
+      </w:r>
+      <w:r>
+        <w:rPr>
+          <w:rFonts w:ascii="Consolas" w:eastAsia="Times New Roman" w:hAnsi="Consolas" w:cs="Times New Roman"/>
+          <w:color w:val="D4D4D4"/>
+          <w:sz w:val="24"/>
+          <w:szCs w:val="24"/>
+          <w:lang w:eastAsia="pt-PT"/>
+        </w:rPr>
+        <w:t>(</w:t>
+      </w:r>
+      <w:proofErr w:type="gramEnd"/>
+      <w:r>
+        <w:rPr>
+          <w:rFonts w:ascii="Consolas" w:eastAsia="Times New Roman" w:hAnsi="Consolas" w:cs="Times New Roman"/>
+          <w:color w:val="CE9178"/>
+          <w:sz w:val="24"/>
+          <w:szCs w:val="24"/>
+          <w:lang w:eastAsia="pt-PT"/>
+        </w:rPr>
+        <w:t xml:space="preserve">`Ele tem </w:t>
+      </w:r>
+      <w:r>
+        <w:rPr>
+          <w:rFonts w:ascii="Consolas" w:eastAsia="Times New Roman" w:hAnsi="Consolas" w:cs="Times New Roman"/>
+          <w:color w:val="569CD6"/>
+          <w:sz w:val="24"/>
+          <w:szCs w:val="24"/>
+          <w:lang w:eastAsia="pt-PT"/>
+        </w:rPr>
+        <w:t>${</w:t>
+      </w:r>
+      <w:proofErr w:type="spellStart"/>
+      <w:r>
+        <w:rPr>
+          <w:rFonts w:ascii="Consolas" w:eastAsia="Times New Roman" w:hAnsi="Consolas" w:cs="Times New Roman"/>
+          <w:color w:val="9CDCFE"/>
+          <w:sz w:val="24"/>
+          <w:szCs w:val="24"/>
+          <w:lang w:eastAsia="pt-PT"/>
+        </w:rPr>
+        <w:t>num</w:t>
+      </w:r>
+      <w:r>
+        <w:rPr>
+          <w:rFonts w:ascii="Consolas" w:eastAsia="Times New Roman" w:hAnsi="Consolas" w:cs="Times New Roman"/>
+          <w:color w:val="D4D4D4"/>
+          <w:sz w:val="24"/>
+          <w:szCs w:val="24"/>
+          <w:lang w:eastAsia="pt-PT"/>
+        </w:rPr>
+        <w:t>.</w:t>
+      </w:r>
+      <w:r>
+        <w:rPr>
+          <w:rFonts w:ascii="Consolas" w:eastAsia="Times New Roman" w:hAnsi="Consolas" w:cs="Times New Roman"/>
+          <w:color w:val="9CDCFE"/>
+          <w:sz w:val="24"/>
+          <w:szCs w:val="24"/>
+          <w:lang w:eastAsia="pt-PT"/>
+        </w:rPr>
+        <w:t>length</w:t>
+      </w:r>
+      <w:proofErr w:type="spellEnd"/>
+      <w:r>
+        <w:rPr>
+          <w:rFonts w:ascii="Consolas" w:eastAsia="Times New Roman" w:hAnsi="Consolas" w:cs="Times New Roman"/>
+          <w:color w:val="569CD6"/>
+          <w:sz w:val="24"/>
+          <w:szCs w:val="24"/>
+          <w:lang w:eastAsia="pt-PT"/>
+        </w:rPr>
+        <w:t>}</w:t>
+      </w:r>
+      <w:r>
+        <w:rPr>
+          <w:rFonts w:ascii="Consolas" w:eastAsia="Times New Roman" w:hAnsi="Consolas" w:cs="Times New Roman"/>
+          <w:color w:val="CE9178"/>
+          <w:sz w:val="24"/>
+          <w:szCs w:val="24"/>
+          <w:lang w:eastAsia="pt-PT"/>
+        </w:rPr>
+        <w:t xml:space="preserve"> posições`</w:t>
+      </w:r>
+      <w:r>
+        <w:rPr>
+          <w:rFonts w:ascii="Consolas" w:eastAsia="Times New Roman" w:hAnsi="Consolas" w:cs="Times New Roman"/>
+          <w:color w:val="D4D4D4"/>
+          <w:sz w:val="24"/>
+          <w:szCs w:val="24"/>
+          <w:lang w:eastAsia="pt-PT"/>
+        </w:rPr>
+        <w:t xml:space="preserve">) </w:t>
+      </w:r>
+      <w:r>
+        <w:rPr>
+          <w:rFonts w:ascii="Consolas" w:eastAsia="Times New Roman" w:hAnsi="Consolas" w:cs="Times New Roman"/>
+          <w:color w:val="6A9955"/>
+          <w:sz w:val="24"/>
+          <w:szCs w:val="24"/>
+          <w:lang w:eastAsia="pt-PT"/>
+        </w:rPr>
+        <w:t xml:space="preserve">// conta a </w:t>
+      </w:r>
+      <w:proofErr w:type="spellStart"/>
+      <w:r>
+        <w:rPr>
+          <w:rFonts w:ascii="Consolas" w:eastAsia="Times New Roman" w:hAnsi="Consolas" w:cs="Times New Roman"/>
+          <w:color w:val="6A9955"/>
+          <w:sz w:val="24"/>
+          <w:szCs w:val="24"/>
+          <w:lang w:eastAsia="pt-PT"/>
+        </w:rPr>
+        <w:t>qtde</w:t>
+      </w:r>
+      <w:proofErr w:type="spellEnd"/>
+      <w:r>
+        <w:rPr>
+          <w:rFonts w:ascii="Consolas" w:eastAsia="Times New Roman" w:hAnsi="Consolas" w:cs="Times New Roman"/>
+          <w:color w:val="6A9955"/>
+          <w:sz w:val="24"/>
+          <w:szCs w:val="24"/>
+          <w:lang w:eastAsia="pt-PT"/>
+        </w:rPr>
+        <w:t xml:space="preserve"> de elementos da </w:t>
+      </w:r>
+      <w:proofErr w:type="spellStart"/>
+      <w:r>
+        <w:rPr>
+          <w:rFonts w:ascii="Consolas" w:eastAsia="Times New Roman" w:hAnsi="Consolas" w:cs="Times New Roman"/>
+          <w:color w:val="6A9955"/>
+          <w:sz w:val="24"/>
+          <w:szCs w:val="24"/>
+          <w:lang w:eastAsia="pt-PT"/>
+        </w:rPr>
+        <w:t>array</w:t>
+      </w:r>
+      <w:proofErr w:type="spellEnd"/>
+      <w:r>
+        <w:rPr>
+          <w:rFonts w:ascii="Consolas" w:eastAsia="Times New Roman" w:hAnsi="Consolas" w:cs="Times New Roman"/>
+          <w:color w:val="6A9955"/>
+          <w:sz w:val="24"/>
+          <w:szCs w:val="24"/>
+          <w:lang w:eastAsia="pt-PT"/>
+        </w:rPr>
+        <w:t>.</w:t>
+      </w:r>
+    </w:p>
+    <w:p>
+      <w:pPr>
+        <w:shd w:val="clear" w:color="auto" w:fill="1E1E1E"/>
+        <w:spacing w:after="0" w:line="405" w:lineRule="atLeast"/>
+        <w:rPr>
+          <w:rFonts w:ascii="Consolas" w:eastAsia="Times New Roman" w:hAnsi="Consolas" w:cs="Times New Roman"/>
+          <w:color w:val="D4D4D4"/>
+          <w:sz w:val="24"/>
+          <w:szCs w:val="24"/>
+          <w:lang w:eastAsia="pt-PT"/>
+        </w:rPr>
+      </w:pPr>
+      <w:proofErr w:type="gramStart"/>
+      <w:r>
+        <w:rPr>
+          <w:rFonts w:ascii="Consolas" w:eastAsia="Times New Roman" w:hAnsi="Consolas" w:cs="Times New Roman"/>
+          <w:color w:val="9CDCFE"/>
+          <w:sz w:val="24"/>
+          <w:szCs w:val="24"/>
+          <w:lang w:eastAsia="pt-PT"/>
+        </w:rPr>
+        <w:t>console</w:t>
+      </w:r>
+      <w:r>
+        <w:rPr>
+          <w:rFonts w:ascii="Consolas" w:eastAsia="Times New Roman" w:hAnsi="Consolas" w:cs="Times New Roman"/>
+          <w:color w:val="D4D4D4"/>
+          <w:sz w:val="24"/>
+          <w:szCs w:val="24"/>
+          <w:lang w:eastAsia="pt-PT"/>
+        </w:rPr>
+        <w:t>.</w:t>
+      </w:r>
+      <w:r>
+        <w:rPr>
+          <w:rFonts w:ascii="Consolas" w:eastAsia="Times New Roman" w:hAnsi="Consolas" w:cs="Times New Roman"/>
+          <w:color w:val="DCDCAA"/>
+          <w:sz w:val="24"/>
+          <w:szCs w:val="24"/>
+          <w:lang w:eastAsia="pt-PT"/>
+        </w:rPr>
+        <w:t>log</w:t>
+      </w:r>
+      <w:r>
+        <w:rPr>
+          <w:rFonts w:ascii="Consolas" w:eastAsia="Times New Roman" w:hAnsi="Consolas" w:cs="Times New Roman"/>
+          <w:color w:val="D4D4D4"/>
+          <w:sz w:val="24"/>
+          <w:szCs w:val="24"/>
+          <w:lang w:eastAsia="pt-PT"/>
+        </w:rPr>
+        <w:t>(</w:t>
+      </w:r>
+      <w:proofErr w:type="gramEnd"/>
+      <w:r>
+        <w:rPr>
+          <w:rFonts w:ascii="Consolas" w:eastAsia="Times New Roman" w:hAnsi="Consolas" w:cs="Times New Roman"/>
+          <w:color w:val="CE9178"/>
+          <w:sz w:val="24"/>
+          <w:szCs w:val="24"/>
+          <w:lang w:eastAsia="pt-PT"/>
+        </w:rPr>
+        <w:t xml:space="preserve">`O primeiro valor é </w:t>
+      </w:r>
+      <w:r>
+        <w:rPr>
+          <w:rFonts w:ascii="Consolas" w:eastAsia="Times New Roman" w:hAnsi="Consolas" w:cs="Times New Roman"/>
+          <w:color w:val="569CD6"/>
+          <w:sz w:val="24"/>
+          <w:szCs w:val="24"/>
+          <w:lang w:eastAsia="pt-PT"/>
+        </w:rPr>
+        <w:t>${</w:t>
+      </w:r>
+      <w:r>
+        <w:rPr>
+          <w:rFonts w:ascii="Consolas" w:eastAsia="Times New Roman" w:hAnsi="Consolas" w:cs="Times New Roman"/>
+          <w:color w:val="9CDCFE"/>
+          <w:sz w:val="24"/>
+          <w:szCs w:val="24"/>
+          <w:lang w:eastAsia="pt-PT"/>
+        </w:rPr>
+        <w:t>num</w:t>
+      </w:r>
+      <w:r>
+        <w:rPr>
+          <w:rFonts w:ascii="Consolas" w:eastAsia="Times New Roman" w:hAnsi="Consolas" w:cs="Times New Roman"/>
+          <w:color w:val="D4D4D4"/>
+          <w:sz w:val="24"/>
+          <w:szCs w:val="24"/>
+          <w:lang w:eastAsia="pt-PT"/>
+        </w:rPr>
+        <w:t>[</w:t>
+      </w:r>
+      <w:r>
+        <w:rPr>
+          <w:rFonts w:ascii="Consolas" w:eastAsia="Times New Roman" w:hAnsi="Consolas" w:cs="Times New Roman"/>
+          <w:color w:val="B5CEA8"/>
+          <w:sz w:val="24"/>
+          <w:szCs w:val="24"/>
+          <w:lang w:eastAsia="pt-PT"/>
+        </w:rPr>
+        <w:t>0</w:t>
+      </w:r>
+      <w:r>
+        <w:rPr>
+          <w:rFonts w:ascii="Consolas" w:eastAsia="Times New Roman" w:hAnsi="Consolas" w:cs="Times New Roman"/>
+          <w:color w:val="D4D4D4"/>
+          <w:sz w:val="24"/>
+          <w:szCs w:val="24"/>
+          <w:lang w:eastAsia="pt-PT"/>
+        </w:rPr>
+        <w:t>]</w:t>
+      </w:r>
+      <w:r>
+        <w:rPr>
+          <w:rFonts w:ascii="Consolas" w:eastAsia="Times New Roman" w:hAnsi="Consolas" w:cs="Times New Roman"/>
+          <w:color w:val="569CD6"/>
+          <w:sz w:val="24"/>
+          <w:szCs w:val="24"/>
+          <w:lang w:eastAsia="pt-PT"/>
+        </w:rPr>
+        <w:t>}</w:t>
+      </w:r>
+      <w:r>
+        <w:rPr>
+          <w:rFonts w:ascii="Consolas" w:eastAsia="Times New Roman" w:hAnsi="Consolas" w:cs="Times New Roman"/>
+          <w:color w:val="CE9178"/>
+          <w:sz w:val="24"/>
+          <w:szCs w:val="24"/>
+          <w:lang w:eastAsia="pt-PT"/>
+        </w:rPr>
+        <w:t>`</w:t>
+      </w:r>
+      <w:r>
+        <w:rPr>
+          <w:rFonts w:ascii="Consolas" w:eastAsia="Times New Roman" w:hAnsi="Consolas" w:cs="Times New Roman"/>
+          <w:color w:val="D4D4D4"/>
+          <w:sz w:val="24"/>
+          <w:szCs w:val="24"/>
+          <w:lang w:eastAsia="pt-PT"/>
+        </w:rPr>
+        <w:t xml:space="preserve">) </w:t>
+      </w:r>
+      <w:r>
+        <w:rPr>
+          <w:rFonts w:ascii="Consolas" w:eastAsia="Times New Roman" w:hAnsi="Consolas" w:cs="Times New Roman"/>
+          <w:color w:val="6A9955"/>
+          <w:sz w:val="24"/>
+          <w:szCs w:val="24"/>
+          <w:lang w:eastAsia="pt-PT"/>
+        </w:rPr>
+        <w:t>// exibe o valor do elemento na posição 0.</w:t>
+      </w:r>
+    </w:p>
+    <w:p>
+      <w:pPr>
+        <w:shd w:val="clear" w:color="auto" w:fill="1E1E1E"/>
+        <w:spacing w:after="0" w:line="405" w:lineRule="atLeast"/>
+        <w:rPr>
+          <w:rFonts w:ascii="Consolas" w:eastAsia="Times New Roman" w:hAnsi="Consolas" w:cs="Times New Roman"/>
+          <w:color w:val="D4D4D4"/>
+          <w:sz w:val="24"/>
+          <w:szCs w:val="24"/>
+          <w:lang w:eastAsia="pt-PT"/>
+        </w:rPr>
+      </w:pPr>
+      <w:r>
+        <w:rPr>
+          <w:rFonts w:ascii="Consolas" w:eastAsia="Times New Roman" w:hAnsi="Consolas" w:cs="Times New Roman"/>
+          <w:color w:val="6A9955"/>
+          <w:sz w:val="24"/>
+          <w:szCs w:val="24"/>
+          <w:lang w:eastAsia="pt-PT"/>
+        </w:rPr>
+        <w:t>// Loop para exibir todos os valores de cada posição do vetor.</w:t>
+      </w:r>
+    </w:p>
+    <w:p>
+      <w:pPr>
+        <w:shd w:val="clear" w:color="auto" w:fill="1E1E1E"/>
+        <w:spacing w:after="0" w:line="405" w:lineRule="atLeast"/>
+        <w:rPr>
+          <w:rFonts w:ascii="Consolas" w:eastAsia="Times New Roman" w:hAnsi="Consolas" w:cs="Times New Roman"/>
+          <w:color w:val="D4D4D4"/>
+          <w:sz w:val="24"/>
+          <w:szCs w:val="24"/>
+          <w:lang w:val="en-US" w:eastAsia="pt-PT"/>
+        </w:rPr>
+      </w:pPr>
+      <w:r>
+        <w:rPr>
+          <w:rFonts w:ascii="Consolas" w:eastAsia="Times New Roman" w:hAnsi="Consolas" w:cs="Times New Roman"/>
+          <w:color w:val="C586C0"/>
+          <w:sz w:val="24"/>
+          <w:szCs w:val="24"/>
+          <w:lang w:val="en-US" w:eastAsia="pt-PT"/>
+        </w:rPr>
+        <w:t>for</w:t>
+      </w:r>
+      <w:r>
+        <w:rPr>
+          <w:rFonts w:ascii="Consolas" w:eastAsia="Times New Roman" w:hAnsi="Consolas" w:cs="Times New Roman"/>
+          <w:color w:val="D4D4D4"/>
+          <w:sz w:val="24"/>
+          <w:szCs w:val="24"/>
+          <w:lang w:val="en-US" w:eastAsia="pt-PT"/>
+        </w:rPr>
+        <w:t xml:space="preserve"> (</w:t>
+      </w:r>
+      <w:r>
+        <w:rPr>
+          <w:rFonts w:ascii="Consolas" w:eastAsia="Times New Roman" w:hAnsi="Consolas" w:cs="Times New Roman"/>
+          <w:color w:val="569CD6"/>
+          <w:sz w:val="24"/>
+          <w:szCs w:val="24"/>
+          <w:lang w:val="en-US" w:eastAsia="pt-PT"/>
+        </w:rPr>
+        <w:t>let</w:t>
+      </w:r>
+      <w:r>
+        <w:rPr>
+          <w:rFonts w:ascii="Consolas" w:eastAsia="Times New Roman" w:hAnsi="Consolas" w:cs="Times New Roman"/>
+          <w:color w:val="D4D4D4"/>
+          <w:sz w:val="24"/>
+          <w:szCs w:val="24"/>
+          <w:lang w:val="en-US" w:eastAsia="pt-PT"/>
+        </w:rPr>
+        <w:t xml:space="preserve"> </w:t>
+      </w:r>
+      <w:r>
+        <w:rPr>
+          <w:rFonts w:ascii="Consolas" w:eastAsia="Times New Roman" w:hAnsi="Consolas" w:cs="Times New Roman"/>
+          <w:color w:val="9CDCFE"/>
+          <w:sz w:val="24"/>
+          <w:szCs w:val="24"/>
+          <w:lang w:val="en-US" w:eastAsia="pt-PT"/>
+        </w:rPr>
+        <w:t>pos</w:t>
+      </w:r>
+      <w:r>
+        <w:rPr>
+          <w:rFonts w:ascii="Consolas" w:eastAsia="Times New Roman" w:hAnsi="Consolas" w:cs="Times New Roman"/>
+          <w:color w:val="D4D4D4"/>
+          <w:sz w:val="24"/>
+          <w:szCs w:val="24"/>
+          <w:lang w:val="en-US" w:eastAsia="pt-PT"/>
+        </w:rPr>
+        <w:t xml:space="preserve"> = </w:t>
+      </w:r>
+      <w:r>
+        <w:rPr>
+          <w:rFonts w:ascii="Consolas" w:eastAsia="Times New Roman" w:hAnsi="Consolas" w:cs="Times New Roman"/>
+          <w:color w:val="B5CEA8"/>
+          <w:sz w:val="24"/>
+          <w:szCs w:val="24"/>
+          <w:lang w:val="en-US" w:eastAsia="pt-PT"/>
+        </w:rPr>
+        <w:t>0</w:t>
+      </w:r>
+      <w:r>
+        <w:rPr>
+          <w:rFonts w:ascii="Consolas" w:eastAsia="Times New Roman" w:hAnsi="Consolas" w:cs="Times New Roman"/>
+          <w:color w:val="D4D4D4"/>
+          <w:sz w:val="24"/>
+          <w:szCs w:val="24"/>
+          <w:lang w:val="en-US" w:eastAsia="pt-PT"/>
+        </w:rPr>
+        <w:t xml:space="preserve">; </w:t>
+      </w:r>
+      <w:r>
+        <w:rPr>
+          <w:rFonts w:ascii="Consolas" w:eastAsia="Times New Roman" w:hAnsi="Consolas" w:cs="Times New Roman"/>
+          <w:color w:val="9CDCFE"/>
+          <w:sz w:val="24"/>
+          <w:szCs w:val="24"/>
+          <w:lang w:val="en-US" w:eastAsia="pt-PT"/>
+        </w:rPr>
+        <w:t>pos</w:t>
+      </w:r>
+      <w:r>
+        <w:rPr>
+          <w:rFonts w:ascii="Consolas" w:eastAsia="Times New Roman" w:hAnsi="Consolas" w:cs="Times New Roman"/>
+          <w:color w:val="D4D4D4"/>
+          <w:sz w:val="24"/>
+          <w:szCs w:val="24"/>
+          <w:lang w:val="en-US" w:eastAsia="pt-PT"/>
+        </w:rPr>
+        <w:t xml:space="preserve"> &lt; </w:t>
+      </w:r>
+      <w:proofErr w:type="spellStart"/>
+      <w:proofErr w:type="gramStart"/>
+      <w:r>
+        <w:rPr>
+          <w:rFonts w:ascii="Consolas" w:eastAsia="Times New Roman" w:hAnsi="Consolas" w:cs="Times New Roman"/>
+          <w:color w:val="9CDCFE"/>
+          <w:sz w:val="24"/>
+          <w:szCs w:val="24"/>
+          <w:lang w:val="en-US" w:eastAsia="pt-PT"/>
+        </w:rPr>
+        <w:t>num</w:t>
+      </w:r>
+      <w:r>
+        <w:rPr>
+          <w:rFonts w:ascii="Consolas" w:eastAsia="Times New Roman" w:hAnsi="Consolas" w:cs="Times New Roman"/>
+          <w:color w:val="D4D4D4"/>
+          <w:sz w:val="24"/>
+          <w:szCs w:val="24"/>
+          <w:lang w:val="en-US" w:eastAsia="pt-PT"/>
+        </w:rPr>
+        <w:t>.</w:t>
+      </w:r>
+      <w:r>
+        <w:rPr>
+          <w:rFonts w:ascii="Consolas" w:eastAsia="Times New Roman" w:hAnsi="Consolas" w:cs="Times New Roman"/>
+          <w:color w:val="9CDCFE"/>
+          <w:sz w:val="24"/>
+          <w:szCs w:val="24"/>
+          <w:lang w:val="en-US" w:eastAsia="pt-PT"/>
+        </w:rPr>
+        <w:t>length</w:t>
+      </w:r>
+      <w:proofErr w:type="spellEnd"/>
+      <w:proofErr w:type="gramEnd"/>
+      <w:r>
+        <w:rPr>
+          <w:rFonts w:ascii="Consolas" w:eastAsia="Times New Roman" w:hAnsi="Consolas" w:cs="Times New Roman"/>
+          <w:color w:val="D4D4D4"/>
+          <w:sz w:val="24"/>
+          <w:szCs w:val="24"/>
+          <w:lang w:val="en-US" w:eastAsia="pt-PT"/>
+        </w:rPr>
+        <w:t xml:space="preserve">; </w:t>
+      </w:r>
+      <w:r>
+        <w:rPr>
+          <w:rFonts w:ascii="Consolas" w:eastAsia="Times New Roman" w:hAnsi="Consolas" w:cs="Times New Roman"/>
+          <w:color w:val="9CDCFE"/>
+          <w:sz w:val="24"/>
+          <w:szCs w:val="24"/>
+          <w:lang w:val="en-US" w:eastAsia="pt-PT"/>
+        </w:rPr>
+        <w:t>pos</w:t>
+      </w:r>
+      <w:r>
+        <w:rPr>
+          <w:rFonts w:ascii="Consolas" w:eastAsia="Times New Roman" w:hAnsi="Consolas" w:cs="Times New Roman"/>
+          <w:color w:val="D4D4D4"/>
+          <w:sz w:val="24"/>
+          <w:szCs w:val="24"/>
+          <w:lang w:val="en-US" w:eastAsia="pt-PT"/>
+        </w:rPr>
+        <w:t>++){</w:t>
+      </w:r>
+    </w:p>
+    <w:p>
+      <w:pPr>
+        <w:shd w:val="clear" w:color="auto" w:fill="1E1E1E"/>
+        <w:spacing w:after="0" w:line="405" w:lineRule="atLeast"/>
+        <w:rPr>
+          <w:rFonts w:ascii="Consolas" w:eastAsia="Times New Roman" w:hAnsi="Consolas" w:cs="Times New Roman"/>
+          <w:color w:val="D4D4D4"/>
+          <w:sz w:val="24"/>
+          <w:szCs w:val="24"/>
+          <w:lang w:eastAsia="pt-PT"/>
+        </w:rPr>
+      </w:pPr>
+      <w:r>
+        <w:rPr>
+          <w:rFonts w:ascii="Consolas" w:eastAsia="Times New Roman" w:hAnsi="Consolas" w:cs="Times New Roman"/>
+          <w:color w:val="D4D4D4"/>
+          <w:sz w:val="24"/>
+          <w:szCs w:val="24"/>
+          <w:lang w:val="en-US" w:eastAsia="pt-PT"/>
+        </w:rPr>
+        <w:t xml:space="preserve">    </w:t>
+      </w:r>
+      <w:proofErr w:type="gramStart"/>
+      <w:r>
+        <w:rPr>
+          <w:rFonts w:ascii="Consolas" w:eastAsia="Times New Roman" w:hAnsi="Consolas" w:cs="Times New Roman"/>
+          <w:color w:val="9CDCFE"/>
+          <w:sz w:val="24"/>
+          <w:szCs w:val="24"/>
+          <w:lang w:eastAsia="pt-PT"/>
+        </w:rPr>
+        <w:t>console</w:t>
+      </w:r>
+      <w:r>
+        <w:rPr>
+          <w:rFonts w:ascii="Consolas" w:eastAsia="Times New Roman" w:hAnsi="Consolas" w:cs="Times New Roman"/>
+          <w:color w:val="D4D4D4"/>
+          <w:sz w:val="24"/>
+          <w:szCs w:val="24"/>
+          <w:lang w:eastAsia="pt-PT"/>
+        </w:rPr>
+        <w:t>.</w:t>
+      </w:r>
+      <w:r>
+        <w:rPr>
+          <w:rFonts w:ascii="Consolas" w:eastAsia="Times New Roman" w:hAnsi="Consolas" w:cs="Times New Roman"/>
+          <w:color w:val="DCDCAA"/>
+          <w:sz w:val="24"/>
+          <w:szCs w:val="24"/>
+          <w:lang w:eastAsia="pt-PT"/>
+        </w:rPr>
+        <w:t>log</w:t>
+      </w:r>
+      <w:r>
+        <w:rPr>
+          <w:rFonts w:ascii="Consolas" w:eastAsia="Times New Roman" w:hAnsi="Consolas" w:cs="Times New Roman"/>
+          <w:color w:val="D4D4D4"/>
+          <w:sz w:val="24"/>
+          <w:szCs w:val="24"/>
+          <w:lang w:eastAsia="pt-PT"/>
+        </w:rPr>
+        <w:t>(</w:t>
+      </w:r>
+      <w:proofErr w:type="gramEnd"/>
+      <w:r>
+        <w:rPr>
+          <w:rFonts w:ascii="Consolas" w:eastAsia="Times New Roman" w:hAnsi="Consolas" w:cs="Times New Roman"/>
+          <w:color w:val="CE9178"/>
+          <w:sz w:val="24"/>
+          <w:szCs w:val="24"/>
+          <w:lang w:eastAsia="pt-PT"/>
+        </w:rPr>
+        <w:t xml:space="preserve">`A posição </w:t>
+      </w:r>
+      <w:r>
+        <w:rPr>
+          <w:rFonts w:ascii="Consolas" w:eastAsia="Times New Roman" w:hAnsi="Consolas" w:cs="Times New Roman"/>
+          <w:color w:val="569CD6"/>
+          <w:sz w:val="24"/>
+          <w:szCs w:val="24"/>
+          <w:lang w:eastAsia="pt-PT"/>
+        </w:rPr>
+        <w:t>${</w:t>
+      </w:r>
+      <w:proofErr w:type="spellStart"/>
+      <w:r>
+        <w:rPr>
+          <w:rFonts w:ascii="Consolas" w:eastAsia="Times New Roman" w:hAnsi="Consolas" w:cs="Times New Roman"/>
+          <w:color w:val="9CDCFE"/>
+          <w:sz w:val="24"/>
+          <w:szCs w:val="24"/>
+          <w:lang w:eastAsia="pt-PT"/>
+        </w:rPr>
+        <w:t>pos</w:t>
+      </w:r>
+      <w:proofErr w:type="spellEnd"/>
+      <w:r>
+        <w:rPr>
+          <w:rFonts w:ascii="Consolas" w:eastAsia="Times New Roman" w:hAnsi="Consolas" w:cs="Times New Roman"/>
+          <w:color w:val="569CD6"/>
+          <w:sz w:val="24"/>
+          <w:szCs w:val="24"/>
+          <w:lang w:eastAsia="pt-PT"/>
+        </w:rPr>
+        <w:t>}</w:t>
+      </w:r>
+      <w:r>
+        <w:rPr>
+          <w:rFonts w:ascii="Consolas" w:eastAsia="Times New Roman" w:hAnsi="Consolas" w:cs="Times New Roman"/>
+          <w:color w:val="CE9178"/>
+          <w:sz w:val="24"/>
+          <w:szCs w:val="24"/>
+          <w:lang w:eastAsia="pt-PT"/>
+        </w:rPr>
+        <w:t xml:space="preserve"> tem o valor </w:t>
+      </w:r>
+      <w:r>
+        <w:rPr>
+          <w:rFonts w:ascii="Consolas" w:eastAsia="Times New Roman" w:hAnsi="Consolas" w:cs="Times New Roman"/>
+          <w:color w:val="569CD6"/>
+          <w:sz w:val="24"/>
+          <w:szCs w:val="24"/>
+          <w:lang w:eastAsia="pt-PT"/>
+        </w:rPr>
+        <w:t>${</w:t>
+      </w:r>
+      <w:r>
+        <w:rPr>
+          <w:rFonts w:ascii="Consolas" w:eastAsia="Times New Roman" w:hAnsi="Consolas" w:cs="Times New Roman"/>
+          <w:color w:val="9CDCFE"/>
+          <w:sz w:val="24"/>
+          <w:szCs w:val="24"/>
+          <w:lang w:eastAsia="pt-PT"/>
+        </w:rPr>
+        <w:t>num</w:t>
+      </w:r>
+      <w:r>
+        <w:rPr>
+          <w:rFonts w:ascii="Consolas" w:eastAsia="Times New Roman" w:hAnsi="Consolas" w:cs="Times New Roman"/>
+          <w:color w:val="D4D4D4"/>
+          <w:sz w:val="24"/>
+          <w:szCs w:val="24"/>
+          <w:lang w:eastAsia="pt-PT"/>
+        </w:rPr>
+        <w:t>[</w:t>
+      </w:r>
+      <w:proofErr w:type="spellStart"/>
+      <w:r>
+        <w:rPr>
+          <w:rFonts w:ascii="Consolas" w:eastAsia="Times New Roman" w:hAnsi="Consolas" w:cs="Times New Roman"/>
+          <w:color w:val="9CDCFE"/>
+          <w:sz w:val="24"/>
+          <w:szCs w:val="24"/>
+          <w:lang w:eastAsia="pt-PT"/>
+        </w:rPr>
+        <w:t>pos</w:t>
+      </w:r>
+      <w:proofErr w:type="spellEnd"/>
+      <w:r>
+        <w:rPr>
+          <w:rFonts w:ascii="Consolas" w:eastAsia="Times New Roman" w:hAnsi="Consolas" w:cs="Times New Roman"/>
+          <w:color w:val="D4D4D4"/>
+          <w:sz w:val="24"/>
+          <w:szCs w:val="24"/>
+          <w:lang w:eastAsia="pt-PT"/>
+        </w:rPr>
+        <w:t>]</w:t>
+      </w:r>
+      <w:r>
+        <w:rPr>
+          <w:rFonts w:ascii="Consolas" w:eastAsia="Times New Roman" w:hAnsi="Consolas" w:cs="Times New Roman"/>
+          <w:color w:val="569CD6"/>
+          <w:sz w:val="24"/>
+          <w:szCs w:val="24"/>
+          <w:lang w:eastAsia="pt-PT"/>
+        </w:rPr>
+        <w:t>}</w:t>
+      </w:r>
+      <w:r>
+        <w:rPr>
+          <w:rFonts w:ascii="Consolas" w:eastAsia="Times New Roman" w:hAnsi="Consolas" w:cs="Times New Roman"/>
+          <w:color w:val="CE9178"/>
+          <w:sz w:val="24"/>
+          <w:szCs w:val="24"/>
+          <w:lang w:eastAsia="pt-PT"/>
+        </w:rPr>
+        <w:t>`</w:t>
+      </w:r>
+      <w:r>
+        <w:rPr>
+          <w:rFonts w:ascii="Consolas" w:eastAsia="Times New Roman" w:hAnsi="Consolas" w:cs="Times New Roman"/>
+          <w:color w:val="D4D4D4"/>
+          <w:sz w:val="24"/>
+          <w:szCs w:val="24"/>
+          <w:lang w:eastAsia="pt-PT"/>
+        </w:rPr>
+        <w:t>)</w:t>
+      </w:r>
+    </w:p>
+    <w:p>
+      <w:pPr>
+        <w:shd w:val="clear" w:color="auto" w:fill="1E1E1E"/>
+        <w:spacing w:after="0" w:line="405" w:lineRule="atLeast"/>
+        <w:rPr>
+          <w:rFonts w:ascii="Consolas" w:eastAsia="Times New Roman" w:hAnsi="Consolas" w:cs="Times New Roman"/>
+          <w:color w:val="D4D4D4"/>
+          <w:sz w:val="24"/>
+          <w:szCs w:val="24"/>
+          <w:lang w:eastAsia="pt-PT"/>
+        </w:rPr>
+      </w:pPr>
+      <w:r>
+        <w:rPr>
+          <w:rFonts w:ascii="Consolas" w:eastAsia="Times New Roman" w:hAnsi="Consolas" w:cs="Times New Roman"/>
+          <w:color w:val="D4D4D4"/>
+          <w:sz w:val="24"/>
+          <w:szCs w:val="24"/>
+          <w:lang w:eastAsia="pt-PT"/>
+        </w:rPr>
+        <w:t xml:space="preserve">} </w:t>
+      </w:r>
+    </w:p>
+    <w:p>
+      <w:pPr>
+        <w:shd w:val="clear" w:color="auto" w:fill="1E1E1E"/>
+        <w:spacing w:after="0" w:line="405" w:lineRule="atLeast"/>
+        <w:rPr>
+          <w:rFonts w:ascii="Consolas" w:eastAsia="Times New Roman" w:hAnsi="Consolas" w:cs="Times New Roman"/>
+          <w:color w:val="D4D4D4"/>
+          <w:sz w:val="24"/>
+          <w:szCs w:val="24"/>
+          <w:lang w:eastAsia="pt-PT"/>
+        </w:rPr>
+      </w:pPr>
+      <w:r>
+        <w:rPr>
+          <w:rFonts w:ascii="Consolas" w:eastAsia="Times New Roman" w:hAnsi="Consolas" w:cs="Times New Roman"/>
+          <w:color w:val="6A9955"/>
+          <w:sz w:val="24"/>
+          <w:szCs w:val="24"/>
+          <w:lang w:eastAsia="pt-PT"/>
+        </w:rPr>
+        <w:t xml:space="preserve">// jeito mais </w:t>
+      </w:r>
+      <w:proofErr w:type="spellStart"/>
+      <w:r>
+        <w:rPr>
+          <w:rFonts w:ascii="Consolas" w:eastAsia="Times New Roman" w:hAnsi="Consolas" w:cs="Times New Roman"/>
+          <w:color w:val="6A9955"/>
+          <w:sz w:val="24"/>
+          <w:szCs w:val="24"/>
+          <w:lang w:eastAsia="pt-PT"/>
+        </w:rPr>
+        <w:t>facil</w:t>
+      </w:r>
+      <w:proofErr w:type="spellEnd"/>
+      <w:r>
+        <w:rPr>
+          <w:rFonts w:ascii="Consolas" w:eastAsia="Times New Roman" w:hAnsi="Consolas" w:cs="Times New Roman"/>
+          <w:color w:val="6A9955"/>
+          <w:sz w:val="24"/>
+          <w:szCs w:val="24"/>
+          <w:lang w:eastAsia="pt-PT"/>
+        </w:rPr>
+        <w:t xml:space="preserve">/simplificado de fazer o </w:t>
+      </w:r>
+      <w:proofErr w:type="spellStart"/>
+      <w:r>
+        <w:rPr>
+          <w:rFonts w:ascii="Consolas" w:eastAsia="Times New Roman" w:hAnsi="Consolas" w:cs="Times New Roman"/>
+          <w:color w:val="6A9955"/>
+          <w:sz w:val="24"/>
+          <w:szCs w:val="24"/>
+          <w:lang w:eastAsia="pt-PT"/>
+        </w:rPr>
+        <w:t>loop</w:t>
+      </w:r>
+      <w:proofErr w:type="spellEnd"/>
+      <w:r>
+        <w:rPr>
+          <w:rFonts w:ascii="Consolas" w:eastAsia="Times New Roman" w:hAnsi="Consolas" w:cs="Times New Roman"/>
+          <w:color w:val="6A9955"/>
+          <w:sz w:val="24"/>
+          <w:szCs w:val="24"/>
+          <w:lang w:eastAsia="pt-PT"/>
+        </w:rPr>
+        <w:t xml:space="preserve"> acima:</w:t>
+      </w:r>
+    </w:p>
+    <w:p>
+      <w:pPr>
+        <w:shd w:val="clear" w:color="auto" w:fill="1E1E1E"/>
+        <w:spacing w:after="0" w:line="405" w:lineRule="atLeast"/>
+        <w:rPr>
+          <w:rFonts w:ascii="Consolas" w:eastAsia="Times New Roman" w:hAnsi="Consolas" w:cs="Times New Roman"/>
+          <w:color w:val="D4D4D4"/>
+          <w:sz w:val="24"/>
+          <w:szCs w:val="24"/>
+          <w:lang w:eastAsia="pt-PT"/>
+        </w:rPr>
+      </w:pPr>
+      <w:r>
+        <w:rPr>
+          <w:rFonts w:ascii="Consolas" w:eastAsia="Times New Roman" w:hAnsi="Consolas" w:cs="Times New Roman"/>
+          <w:color w:val="C586C0"/>
+          <w:sz w:val="24"/>
+          <w:szCs w:val="24"/>
+          <w:lang w:eastAsia="pt-PT"/>
+        </w:rPr>
+        <w:t>for</w:t>
+      </w:r>
+      <w:r>
+        <w:rPr>
+          <w:rFonts w:ascii="Consolas" w:eastAsia="Times New Roman" w:hAnsi="Consolas" w:cs="Times New Roman"/>
+          <w:color w:val="D4D4D4"/>
+          <w:sz w:val="24"/>
+          <w:szCs w:val="24"/>
+          <w:lang w:eastAsia="pt-PT"/>
+        </w:rPr>
+        <w:t xml:space="preserve"> (</w:t>
+      </w:r>
+      <w:proofErr w:type="spellStart"/>
+      <w:r>
+        <w:rPr>
+          <w:rFonts w:ascii="Consolas" w:eastAsia="Times New Roman" w:hAnsi="Consolas" w:cs="Times New Roman"/>
+          <w:color w:val="569CD6"/>
+          <w:sz w:val="24"/>
+          <w:szCs w:val="24"/>
+          <w:lang w:eastAsia="pt-PT"/>
+        </w:rPr>
+        <w:t>let</w:t>
+      </w:r>
+      <w:proofErr w:type="spellEnd"/>
+      <w:r>
+        <w:rPr>
+          <w:rFonts w:ascii="Consolas" w:eastAsia="Times New Roman" w:hAnsi="Consolas" w:cs="Times New Roman"/>
+          <w:color w:val="D4D4D4"/>
+          <w:sz w:val="24"/>
+          <w:szCs w:val="24"/>
+          <w:lang w:eastAsia="pt-PT"/>
+        </w:rPr>
+        <w:t xml:space="preserve"> </w:t>
+      </w:r>
+      <w:proofErr w:type="spellStart"/>
+      <w:r>
+        <w:rPr>
+          <w:rFonts w:ascii="Consolas" w:eastAsia="Times New Roman" w:hAnsi="Consolas" w:cs="Times New Roman"/>
+          <w:color w:val="9CDCFE"/>
+          <w:sz w:val="24"/>
+          <w:szCs w:val="24"/>
+          <w:lang w:eastAsia="pt-PT"/>
+        </w:rPr>
+        <w:t>pos</w:t>
+      </w:r>
+      <w:proofErr w:type="spellEnd"/>
+      <w:r>
+        <w:rPr>
+          <w:rFonts w:ascii="Consolas" w:eastAsia="Times New Roman" w:hAnsi="Consolas" w:cs="Times New Roman"/>
+          <w:color w:val="D4D4D4"/>
+          <w:sz w:val="24"/>
+          <w:szCs w:val="24"/>
+          <w:lang w:eastAsia="pt-PT"/>
+        </w:rPr>
+        <w:t xml:space="preserve"> </w:t>
+      </w:r>
+      <w:r>
+        <w:rPr>
+          <w:rFonts w:ascii="Consolas" w:eastAsia="Times New Roman" w:hAnsi="Consolas" w:cs="Times New Roman"/>
+          <w:color w:val="569CD6"/>
+          <w:sz w:val="24"/>
+          <w:szCs w:val="24"/>
+          <w:lang w:eastAsia="pt-PT"/>
+        </w:rPr>
+        <w:t>in</w:t>
+      </w:r>
+      <w:r>
+        <w:rPr>
+          <w:rFonts w:ascii="Consolas" w:eastAsia="Times New Roman" w:hAnsi="Consolas" w:cs="Times New Roman"/>
+          <w:color w:val="D4D4D4"/>
+          <w:sz w:val="24"/>
+          <w:szCs w:val="24"/>
+          <w:lang w:eastAsia="pt-PT"/>
+        </w:rPr>
+        <w:t xml:space="preserve"> </w:t>
+      </w:r>
+      <w:proofErr w:type="gramStart"/>
+      <w:r>
+        <w:rPr>
+          <w:rFonts w:ascii="Consolas" w:eastAsia="Times New Roman" w:hAnsi="Consolas" w:cs="Times New Roman"/>
+          <w:color w:val="9CDCFE"/>
+          <w:sz w:val="24"/>
+          <w:szCs w:val="24"/>
+          <w:lang w:eastAsia="pt-PT"/>
+        </w:rPr>
+        <w:t>num</w:t>
+      </w:r>
+      <w:r>
+        <w:rPr>
+          <w:rFonts w:ascii="Consolas" w:eastAsia="Times New Roman" w:hAnsi="Consolas" w:cs="Times New Roman"/>
+          <w:color w:val="D4D4D4"/>
+          <w:sz w:val="24"/>
+          <w:szCs w:val="24"/>
+          <w:lang w:eastAsia="pt-PT"/>
+        </w:rPr>
+        <w:t>){</w:t>
+      </w:r>
+      <w:proofErr w:type="gramEnd"/>
+      <w:r>
+        <w:rPr>
+          <w:rFonts w:ascii="Consolas" w:eastAsia="Times New Roman" w:hAnsi="Consolas" w:cs="Times New Roman"/>
+          <w:color w:val="D4D4D4"/>
+          <w:sz w:val="24"/>
+          <w:szCs w:val="24"/>
+          <w:lang w:eastAsia="pt-PT"/>
+        </w:rPr>
+        <w:t xml:space="preserve"> </w:t>
+      </w:r>
+      <w:r>
+        <w:rPr>
+          <w:rFonts w:ascii="Consolas" w:eastAsia="Times New Roman" w:hAnsi="Consolas" w:cs="Times New Roman"/>
+          <w:color w:val="6A9955"/>
+          <w:sz w:val="24"/>
+          <w:szCs w:val="24"/>
+          <w:lang w:eastAsia="pt-PT"/>
+        </w:rPr>
+        <w:t xml:space="preserve">// só aceita em variáveis do tipo </w:t>
+      </w:r>
+      <w:proofErr w:type="spellStart"/>
+      <w:r>
+        <w:rPr>
+          <w:rFonts w:ascii="Consolas" w:eastAsia="Times New Roman" w:hAnsi="Consolas" w:cs="Times New Roman"/>
+          <w:color w:val="6A9955"/>
+          <w:sz w:val="24"/>
+          <w:szCs w:val="24"/>
+          <w:lang w:eastAsia="pt-PT"/>
+        </w:rPr>
+        <w:t>array</w:t>
+      </w:r>
+      <w:proofErr w:type="spellEnd"/>
+      <w:r>
+        <w:rPr>
+          <w:rFonts w:ascii="Consolas" w:eastAsia="Times New Roman" w:hAnsi="Consolas" w:cs="Times New Roman"/>
+          <w:color w:val="6A9955"/>
+          <w:sz w:val="24"/>
+          <w:szCs w:val="24"/>
+          <w:lang w:eastAsia="pt-PT"/>
+        </w:rPr>
+        <w:t>.</w:t>
+      </w:r>
+    </w:p>
+    <w:p>
+      <w:pPr>
+        <w:shd w:val="clear" w:color="auto" w:fill="1E1E1E"/>
+        <w:spacing w:after="0" w:line="405" w:lineRule="atLeast"/>
+        <w:rPr>
+          <w:rFonts w:ascii="Consolas" w:eastAsia="Times New Roman" w:hAnsi="Consolas" w:cs="Times New Roman"/>
+          <w:color w:val="D4D4D4"/>
+          <w:sz w:val="24"/>
+          <w:szCs w:val="24"/>
+          <w:lang w:val="en-US" w:eastAsia="pt-PT"/>
+        </w:rPr>
+      </w:pPr>
+      <w:r>
+        <w:rPr>
+          <w:rFonts w:ascii="Consolas" w:eastAsia="Times New Roman" w:hAnsi="Consolas" w:cs="Times New Roman"/>
+          <w:color w:val="D4D4D4"/>
+          <w:sz w:val="24"/>
+          <w:szCs w:val="24"/>
+          <w:lang w:eastAsia="pt-PT"/>
+        </w:rPr>
+        <w:t xml:space="preserve">    </w:t>
+      </w:r>
+      <w:proofErr w:type="gramStart"/>
+      <w:r>
+        <w:rPr>
+          <w:rFonts w:ascii="Consolas" w:eastAsia="Times New Roman" w:hAnsi="Consolas" w:cs="Times New Roman"/>
+          <w:color w:val="9CDCFE"/>
+          <w:sz w:val="24"/>
+          <w:szCs w:val="24"/>
+          <w:lang w:val="en-US" w:eastAsia="pt-PT"/>
+        </w:rPr>
+        <w:t>console</w:t>
+      </w:r>
+      <w:r>
+        <w:rPr>
+          <w:rFonts w:ascii="Consolas" w:eastAsia="Times New Roman" w:hAnsi="Consolas" w:cs="Times New Roman"/>
+          <w:color w:val="D4D4D4"/>
+          <w:sz w:val="24"/>
+          <w:szCs w:val="24"/>
+          <w:lang w:val="en-US" w:eastAsia="pt-PT"/>
+        </w:rPr>
+        <w:t>.</w:t>
+      </w:r>
+      <w:r>
+        <w:rPr>
+          <w:rFonts w:ascii="Consolas" w:eastAsia="Times New Roman" w:hAnsi="Consolas" w:cs="Times New Roman"/>
+          <w:color w:val="DCDCAA"/>
+          <w:sz w:val="24"/>
+          <w:szCs w:val="24"/>
+          <w:lang w:val="en-US" w:eastAsia="pt-PT"/>
+        </w:rPr>
+        <w:t>log</w:t>
+      </w:r>
+      <w:r>
+        <w:rPr>
+          <w:rFonts w:ascii="Consolas" w:eastAsia="Times New Roman" w:hAnsi="Consolas" w:cs="Times New Roman"/>
+          <w:color w:val="D4D4D4"/>
+          <w:sz w:val="24"/>
+          <w:szCs w:val="24"/>
+          <w:lang w:val="en-US" w:eastAsia="pt-PT"/>
+        </w:rPr>
+        <w:t>(</w:t>
+      </w:r>
+      <w:proofErr w:type="gramEnd"/>
+      <w:r>
+        <w:rPr>
+          <w:rFonts w:ascii="Consolas" w:eastAsia="Times New Roman" w:hAnsi="Consolas" w:cs="Times New Roman"/>
+          <w:color w:val="CE9178"/>
+          <w:sz w:val="24"/>
+          <w:szCs w:val="24"/>
+          <w:lang w:val="en-US" w:eastAsia="pt-PT"/>
+        </w:rPr>
+        <w:t xml:space="preserve">`The position </w:t>
+      </w:r>
+      <w:r>
+        <w:rPr>
+          <w:rFonts w:ascii="Consolas" w:eastAsia="Times New Roman" w:hAnsi="Consolas" w:cs="Times New Roman"/>
+          <w:color w:val="569CD6"/>
+          <w:sz w:val="24"/>
+          <w:szCs w:val="24"/>
+          <w:lang w:val="en-US" w:eastAsia="pt-PT"/>
+        </w:rPr>
+        <w:t>${</w:t>
+      </w:r>
+      <w:r>
+        <w:rPr>
+          <w:rFonts w:ascii="Consolas" w:eastAsia="Times New Roman" w:hAnsi="Consolas" w:cs="Times New Roman"/>
+          <w:color w:val="9CDCFE"/>
+          <w:sz w:val="24"/>
+          <w:szCs w:val="24"/>
+          <w:lang w:val="en-US" w:eastAsia="pt-PT"/>
+        </w:rPr>
+        <w:t>pos</w:t>
+      </w:r>
+      <w:r>
+        <w:rPr>
+          <w:rFonts w:ascii="Consolas" w:eastAsia="Times New Roman" w:hAnsi="Consolas" w:cs="Times New Roman"/>
+          <w:color w:val="569CD6"/>
+          <w:sz w:val="24"/>
+          <w:szCs w:val="24"/>
+          <w:lang w:val="en-US" w:eastAsia="pt-PT"/>
+        </w:rPr>
+        <w:t>}</w:t>
+      </w:r>
+      <w:r>
+        <w:rPr>
+          <w:rFonts w:ascii="Consolas" w:eastAsia="Times New Roman" w:hAnsi="Consolas" w:cs="Times New Roman"/>
+          <w:color w:val="CE9178"/>
+          <w:sz w:val="24"/>
+          <w:szCs w:val="24"/>
+          <w:lang w:val="en-US" w:eastAsia="pt-PT"/>
+        </w:rPr>
+        <w:t xml:space="preserve"> has the value </w:t>
+      </w:r>
+      <w:r>
+        <w:rPr>
+          <w:rFonts w:ascii="Consolas" w:eastAsia="Times New Roman" w:hAnsi="Consolas" w:cs="Times New Roman"/>
+          <w:color w:val="569CD6"/>
+          <w:sz w:val="24"/>
+          <w:szCs w:val="24"/>
+          <w:lang w:val="en-US" w:eastAsia="pt-PT"/>
+        </w:rPr>
+        <w:t>${</w:t>
+      </w:r>
+      <w:r>
+        <w:rPr>
+          <w:rFonts w:ascii="Consolas" w:eastAsia="Times New Roman" w:hAnsi="Consolas" w:cs="Times New Roman"/>
+          <w:color w:val="9CDCFE"/>
+          <w:sz w:val="24"/>
+          <w:szCs w:val="24"/>
+          <w:lang w:val="en-US" w:eastAsia="pt-PT"/>
+        </w:rPr>
+        <w:t>num</w:t>
+      </w:r>
+      <w:r>
+        <w:rPr>
+          <w:rFonts w:ascii="Consolas" w:eastAsia="Times New Roman" w:hAnsi="Consolas" w:cs="Times New Roman"/>
+          <w:color w:val="D4D4D4"/>
+          <w:sz w:val="24"/>
+          <w:szCs w:val="24"/>
+          <w:lang w:val="en-US" w:eastAsia="pt-PT"/>
+        </w:rPr>
+        <w:t>[</w:t>
+      </w:r>
+      <w:r>
+        <w:rPr>
+          <w:rFonts w:ascii="Consolas" w:eastAsia="Times New Roman" w:hAnsi="Consolas" w:cs="Times New Roman"/>
+          <w:color w:val="9CDCFE"/>
+          <w:sz w:val="24"/>
+          <w:szCs w:val="24"/>
+          <w:lang w:val="en-US" w:eastAsia="pt-PT"/>
+        </w:rPr>
+        <w:t>pos</w:t>
+      </w:r>
+      <w:r>
+        <w:rPr>
+          <w:rFonts w:ascii="Consolas" w:eastAsia="Times New Roman" w:hAnsi="Consolas" w:cs="Times New Roman"/>
+          <w:color w:val="D4D4D4"/>
+          <w:sz w:val="24"/>
+          <w:szCs w:val="24"/>
+          <w:lang w:val="en-US" w:eastAsia="pt-PT"/>
+        </w:rPr>
+        <w:t>]</w:t>
+      </w:r>
+      <w:r>
+        <w:rPr>
+          <w:rFonts w:ascii="Consolas" w:eastAsia="Times New Roman" w:hAnsi="Consolas" w:cs="Times New Roman"/>
+          <w:color w:val="569CD6"/>
+          <w:sz w:val="24"/>
+          <w:szCs w:val="24"/>
+          <w:lang w:val="en-US" w:eastAsia="pt-PT"/>
+        </w:rPr>
+        <w:t>}</w:t>
+      </w:r>
+      <w:r>
+        <w:rPr>
+          <w:rFonts w:ascii="Consolas" w:eastAsia="Times New Roman" w:hAnsi="Consolas" w:cs="Times New Roman"/>
+          <w:color w:val="CE9178"/>
+          <w:sz w:val="24"/>
+          <w:szCs w:val="24"/>
+          <w:lang w:val="en-US" w:eastAsia="pt-PT"/>
+        </w:rPr>
+        <w:t>`</w:t>
+      </w:r>
+      <w:r>
+        <w:rPr>
+          <w:rFonts w:ascii="Consolas" w:eastAsia="Times New Roman" w:hAnsi="Consolas" w:cs="Times New Roman"/>
+          <w:color w:val="D4D4D4"/>
+          <w:sz w:val="24"/>
+          <w:szCs w:val="24"/>
+          <w:lang w:val="en-US" w:eastAsia="pt-PT"/>
+        </w:rPr>
+        <w:t>)</w:t>
+      </w:r>
+    </w:p>
+    <w:p>
+      <w:pPr>
+        <w:shd w:val="clear" w:color="auto" w:fill="1E1E1E"/>
+        <w:spacing w:after="0" w:line="405" w:lineRule="atLeast"/>
+        <w:rPr>
+          <w:rFonts w:ascii="Consolas" w:eastAsia="Times New Roman" w:hAnsi="Consolas" w:cs="Times New Roman"/>
+          <w:color w:val="D4D4D4"/>
+          <w:sz w:val="24"/>
+          <w:szCs w:val="24"/>
+          <w:lang w:eastAsia="pt-PT"/>
+        </w:rPr>
+      </w:pPr>
+      <w:r>
+        <w:rPr>
+          <w:rFonts w:ascii="Consolas" w:eastAsia="Times New Roman" w:hAnsi="Consolas" w:cs="Times New Roman"/>
+          <w:color w:val="D4D4D4"/>
+          <w:sz w:val="24"/>
+          <w:szCs w:val="24"/>
+          <w:lang w:eastAsia="pt-PT"/>
+        </w:rPr>
+        <w:t>}</w:t>
+      </w:r>
+    </w:p>
+    <w:p>
+      <w:pPr>
+        <w:shd w:val="clear" w:color="auto" w:fill="1E1E1E"/>
+        <w:spacing w:line="405" w:lineRule="atLeast"/>
+        <w:rPr>
+          <w:rFonts w:ascii="Consolas" w:eastAsia="Times New Roman" w:hAnsi="Consolas" w:cs="Times New Roman"/>
+          <w:color w:val="D4D4D4"/>
+          <w:sz w:val="24"/>
+          <w:szCs w:val="24"/>
+          <w:lang w:eastAsia="pt-PT"/>
+        </w:rPr>
+      </w:pPr>
+      <w:proofErr w:type="spellStart"/>
+      <w:r>
+        <w:rPr>
+          <w:rFonts w:ascii="Consolas" w:eastAsia="Times New Roman" w:hAnsi="Consolas" w:cs="Times New Roman"/>
+          <w:color w:val="9CDCFE"/>
+          <w:sz w:val="24"/>
+          <w:szCs w:val="24"/>
+          <w:lang w:eastAsia="pt-PT"/>
+        </w:rPr>
+        <w:t>pos</w:t>
+      </w:r>
+      <w:proofErr w:type="spellEnd"/>
+      <w:r>
+        <w:rPr>
+          <w:rFonts w:ascii="Consolas" w:eastAsia="Times New Roman" w:hAnsi="Consolas" w:cs="Times New Roman"/>
+          <w:color w:val="D4D4D4"/>
+          <w:sz w:val="24"/>
+          <w:szCs w:val="24"/>
+          <w:lang w:eastAsia="pt-PT"/>
+        </w:rPr>
+        <w:t xml:space="preserve"> = </w:t>
+      </w:r>
+      <w:proofErr w:type="spellStart"/>
+      <w:proofErr w:type="gramStart"/>
+      <w:r>
+        <w:rPr>
+          <w:rFonts w:ascii="Consolas" w:eastAsia="Times New Roman" w:hAnsi="Consolas" w:cs="Times New Roman"/>
+          <w:color w:val="9CDCFE"/>
+          <w:sz w:val="24"/>
+          <w:szCs w:val="24"/>
+          <w:lang w:eastAsia="pt-PT"/>
+        </w:rPr>
+        <w:t>num</w:t>
+      </w:r>
+      <w:r>
+        <w:rPr>
+          <w:rFonts w:ascii="Consolas" w:eastAsia="Times New Roman" w:hAnsi="Consolas" w:cs="Times New Roman"/>
+          <w:color w:val="D4D4D4"/>
+          <w:sz w:val="24"/>
+          <w:szCs w:val="24"/>
+          <w:lang w:eastAsia="pt-PT"/>
+        </w:rPr>
+        <w:t>.</w:t>
+      </w:r>
+      <w:r>
+        <w:rPr>
+          <w:rFonts w:ascii="Consolas" w:eastAsia="Times New Roman" w:hAnsi="Consolas" w:cs="Times New Roman"/>
+          <w:color w:val="DCDCAA"/>
+          <w:sz w:val="24"/>
+          <w:szCs w:val="24"/>
+          <w:lang w:eastAsia="pt-PT"/>
+        </w:rPr>
+        <w:t>indexOf</w:t>
+      </w:r>
+      <w:proofErr w:type="spellEnd"/>
+      <w:proofErr w:type="gramEnd"/>
+      <w:r>
+        <w:rPr>
+          <w:rFonts w:ascii="Consolas" w:eastAsia="Times New Roman" w:hAnsi="Consolas" w:cs="Times New Roman"/>
+          <w:color w:val="D4D4D4"/>
+          <w:sz w:val="24"/>
+          <w:szCs w:val="24"/>
+          <w:lang w:eastAsia="pt-PT"/>
+        </w:rPr>
+        <w:t>(</w:t>
+      </w:r>
+      <w:r>
+        <w:rPr>
+          <w:rFonts w:ascii="Consolas" w:eastAsia="Times New Roman" w:hAnsi="Consolas" w:cs="Times New Roman"/>
+          <w:color w:val="B5CEA8"/>
+          <w:sz w:val="24"/>
+          <w:szCs w:val="24"/>
+          <w:lang w:eastAsia="pt-PT"/>
+        </w:rPr>
+        <w:t>4</w:t>
+      </w:r>
+      <w:r>
+        <w:rPr>
+          <w:rFonts w:ascii="Consolas" w:eastAsia="Times New Roman" w:hAnsi="Consolas" w:cs="Times New Roman"/>
+          <w:color w:val="D4D4D4"/>
+          <w:sz w:val="24"/>
+          <w:szCs w:val="24"/>
+          <w:lang w:eastAsia="pt-PT"/>
+        </w:rPr>
+        <w:t xml:space="preserve">) </w:t>
+      </w:r>
+      <w:r>
+        <w:rPr>
+          <w:rFonts w:ascii="Consolas" w:eastAsia="Times New Roman" w:hAnsi="Consolas" w:cs="Times New Roman"/>
+          <w:color w:val="6A9955"/>
+          <w:sz w:val="24"/>
+          <w:szCs w:val="24"/>
+          <w:lang w:eastAsia="pt-PT"/>
+        </w:rPr>
+        <w:t>// informa em que chave está o elemento 4.</w:t>
+      </w:r>
+      <w:r>
+        <w:rPr>
+          <w:rFonts w:ascii="Consolas" w:eastAsia="Times New Roman" w:hAnsi="Consolas" w:cs="Times New Roman"/>
+          <w:color w:val="6A9955"/>
+          <w:sz w:val="24"/>
+          <w:szCs w:val="24"/>
+          <w:lang w:eastAsia="pt-PT"/>
+        </w:rPr>
+        <w:t xml:space="preserve"> </w:t>
+      </w:r>
+      <w:r>
+        <w:rPr>
+          <w:rFonts w:ascii="Consolas" w:eastAsia="Times New Roman" w:hAnsi="Consolas" w:cs="Times New Roman"/>
+          <w:color w:val="6A9955"/>
+          <w:sz w:val="24"/>
+          <w:szCs w:val="24"/>
+          <w:lang w:eastAsia="pt-PT"/>
+        </w:rPr>
+        <w:t>obs. -1 significa que o elemento não existe.</w:t>
+      </w:r>
+    </w:p>
+    <w:p>
+      <w:pPr>
+        <w:shd w:val="clear" w:color="auto" w:fill="1E1E1E"/>
+        <w:spacing w:line="405" w:lineRule="atLeast"/>
+        <w:rPr>
+          <w:rFonts w:ascii="Consolas" w:eastAsia="Times New Roman" w:hAnsi="Consolas" w:cs="Times New Roman"/>
+          <w:color w:val="D4D4D4"/>
+          <w:sz w:val="24"/>
+          <w:szCs w:val="24"/>
+          <w:lang w:eastAsia="pt-PT"/>
+        </w:rPr>
+      </w:pPr>
+      <w:proofErr w:type="gramStart"/>
+      <w:r>
+        <w:rPr>
+          <w:rFonts w:ascii="Consolas" w:eastAsia="Times New Roman" w:hAnsi="Consolas" w:cs="Times New Roman"/>
+          <w:color w:val="9CDCFE"/>
+          <w:sz w:val="24"/>
+          <w:szCs w:val="24"/>
+          <w:lang w:eastAsia="pt-PT"/>
+        </w:rPr>
+        <w:t>console</w:t>
+      </w:r>
+      <w:r>
+        <w:rPr>
+          <w:rFonts w:ascii="Consolas" w:eastAsia="Times New Roman" w:hAnsi="Consolas" w:cs="Times New Roman"/>
+          <w:color w:val="D4D4D4"/>
+          <w:sz w:val="24"/>
+          <w:szCs w:val="24"/>
+          <w:lang w:eastAsia="pt-PT"/>
+        </w:rPr>
+        <w:t>.</w:t>
+      </w:r>
+      <w:r>
+        <w:rPr>
+          <w:rFonts w:ascii="Consolas" w:eastAsia="Times New Roman" w:hAnsi="Consolas" w:cs="Times New Roman"/>
+          <w:color w:val="DCDCAA"/>
+          <w:sz w:val="24"/>
+          <w:szCs w:val="24"/>
+          <w:lang w:eastAsia="pt-PT"/>
+        </w:rPr>
+        <w:t>log</w:t>
+      </w:r>
+      <w:r>
+        <w:rPr>
+          <w:rFonts w:ascii="Consolas" w:eastAsia="Times New Roman" w:hAnsi="Consolas" w:cs="Times New Roman"/>
+          <w:color w:val="D4D4D4"/>
+          <w:sz w:val="24"/>
+          <w:szCs w:val="24"/>
+          <w:lang w:eastAsia="pt-PT"/>
+        </w:rPr>
+        <w:t>(</w:t>
+      </w:r>
+      <w:proofErr w:type="gramEnd"/>
+      <w:r>
+        <w:rPr>
+          <w:rFonts w:ascii="Consolas" w:eastAsia="Times New Roman" w:hAnsi="Consolas" w:cs="Times New Roman"/>
+          <w:color w:val="CE9178"/>
+          <w:sz w:val="24"/>
+          <w:szCs w:val="24"/>
+          <w:lang w:eastAsia="pt-PT"/>
+        </w:rPr>
+        <w:t xml:space="preserve">`o valor 4 está na posição </w:t>
+      </w:r>
+      <w:r>
+        <w:rPr>
+          <w:rFonts w:ascii="Consolas" w:eastAsia="Times New Roman" w:hAnsi="Consolas" w:cs="Times New Roman"/>
+          <w:color w:val="569CD6"/>
+          <w:sz w:val="24"/>
+          <w:szCs w:val="24"/>
+          <w:lang w:eastAsia="pt-PT"/>
+        </w:rPr>
+        <w:t>${</w:t>
+      </w:r>
+      <w:proofErr w:type="spellStart"/>
+      <w:r>
+        <w:rPr>
+          <w:rFonts w:ascii="Consolas" w:eastAsia="Times New Roman" w:hAnsi="Consolas" w:cs="Times New Roman"/>
+          <w:color w:val="9CDCFE"/>
+          <w:sz w:val="24"/>
+          <w:szCs w:val="24"/>
+          <w:lang w:eastAsia="pt-PT"/>
+        </w:rPr>
+        <w:t>pos</w:t>
+      </w:r>
+      <w:proofErr w:type="spellEnd"/>
+      <w:r>
+        <w:rPr>
+          <w:rFonts w:ascii="Consolas" w:eastAsia="Times New Roman" w:hAnsi="Consolas" w:cs="Times New Roman"/>
+          <w:color w:val="569CD6"/>
+          <w:sz w:val="24"/>
+          <w:szCs w:val="24"/>
+          <w:lang w:eastAsia="pt-PT"/>
+        </w:rPr>
+        <w:t>}</w:t>
+      </w:r>
+      <w:r>
+        <w:rPr>
+          <w:rFonts w:ascii="Consolas" w:eastAsia="Times New Roman" w:hAnsi="Consolas" w:cs="Times New Roman"/>
+          <w:color w:val="CE9178"/>
+          <w:sz w:val="24"/>
+          <w:szCs w:val="24"/>
+          <w:lang w:eastAsia="pt-PT"/>
+        </w:rPr>
+        <w:t>`</w:t>
+      </w:r>
+      <w:r>
+        <w:rPr>
+          <w:rFonts w:ascii="Consolas" w:eastAsia="Times New Roman" w:hAnsi="Consolas" w:cs="Times New Roman"/>
+          <w:color w:val="D4D4D4"/>
+          <w:sz w:val="24"/>
+          <w:szCs w:val="24"/>
+          <w:lang w:eastAsia="pt-PT"/>
+        </w:rPr>
+        <w:t>)</w:t>
       </w:r>
     </w:p>
     <w:p>

</xml_diff>